<commit_message>
extended version before meeting confirmation
</commit_message>
<xml_diff>
--- a/extended version/ResearchPlan.docx
+++ b/extended version/ResearchPlan.docx
@@ -53,7 +53,7 @@
             <v:path o:extrusionok="f" gradientshapeok="t" o:connecttype="rect"/>
             <o:lock v:ext="edit" aspectratio="t"/>
           </v:shapetype>
-          <v:shape id="_x0000_i1025" type="#_x0000_t75" style="width:283.6pt;height:111.45pt">
+          <v:shape id="_x0000_i1025" type="#_x0000_t75" style="width:283.5pt;height:111.75pt">
             <v:imagedata r:id="rId8" o:title="PNGLogo"/>
           </v:shape>
         </w:pict>
@@ -702,7 +702,6 @@
                 <w:szCs w:val="28"/>
               </w:rPr>
             </w:pPr>
-            <w:proofErr w:type="spellStart"/>
             <w:r>
               <w:rPr>
                 <w:rFonts w:ascii="Times New Roman" w:eastAsiaTheme="minorEastAsia" w:hAnsi="Times New Roman" w:cs="Times New Roman"/>
@@ -710,17 +709,7 @@
                 <w:sz w:val="28"/>
                 <w:szCs w:val="28"/>
               </w:rPr>
-              <w:t>Hina</w:t>
-            </w:r>
-            <w:proofErr w:type="spellEnd"/>
-            <w:r>
-              <w:rPr>
-                <w:rFonts w:ascii="Times New Roman" w:eastAsiaTheme="minorEastAsia" w:hAnsi="Times New Roman" w:cs="Times New Roman"/>
-                <w:color w:val="000000"/>
-                <w:sz w:val="28"/>
-                <w:szCs w:val="28"/>
-              </w:rPr>
-              <w:t xml:space="preserve"> A. Khan</w:t>
+              <w:t>Hina A. Khan</w:t>
             </w:r>
           </w:p>
         </w:tc>
@@ -1911,56 +1900,16 @@
           <w:sz w:val="24"/>
           <w:szCs w:val="24"/>
         </w:rPr>
-        <w:t>two novel schemes: Diversifying view recommendation for visual data exploration (</w:t>
-      </w:r>
-      <w:proofErr w:type="spellStart"/>
-      <w:r>
-        <w:rPr>
-          <w:rFonts w:ascii="Times Roman" w:eastAsiaTheme="minorEastAsia" w:hAnsi="Times Roman" w:cs="Times Roman"/>
-          <w:color w:val="000000"/>
-          <w:sz w:val="24"/>
-          <w:szCs w:val="24"/>
-        </w:rPr>
-        <w:t>DiVE</w:t>
-      </w:r>
-      <w:proofErr w:type="spellEnd"/>
-      <w:r>
-        <w:rPr>
-          <w:rFonts w:ascii="Times Roman" w:eastAsiaTheme="minorEastAsia" w:hAnsi="Times Roman" w:cs="Times Roman"/>
-          <w:color w:val="000000"/>
-          <w:sz w:val="24"/>
-          <w:szCs w:val="24"/>
-        </w:rPr>
-        <w:t>)</w:t>
-      </w:r>
-      <w:r>
-        <w:rPr>
-          <w:rFonts w:ascii="Times Roman" w:eastAsiaTheme="minorEastAsia" w:hAnsi="Times Roman" w:cs="Times Roman"/>
-          <w:color w:val="000000"/>
-          <w:sz w:val="24"/>
-          <w:szCs w:val="24"/>
-        </w:rPr>
-        <w:t xml:space="preserve"> and Active learning view recommendation for visual data exploration (</w:t>
-      </w:r>
-      <w:proofErr w:type="spellStart"/>
-      <w:r>
-        <w:rPr>
-          <w:rFonts w:ascii="Times Roman" w:eastAsiaTheme="minorEastAsia" w:hAnsi="Times Roman" w:cs="Times Roman"/>
-          <w:color w:val="000000"/>
-          <w:sz w:val="24"/>
-          <w:szCs w:val="24"/>
-        </w:rPr>
-        <w:t>ALiVE</w:t>
-      </w:r>
-      <w:proofErr w:type="spellEnd"/>
-      <w:r>
-        <w:rPr>
-          <w:rFonts w:ascii="Times Roman" w:eastAsiaTheme="minorEastAsia" w:hAnsi="Times Roman" w:cs="Times Roman"/>
-          <w:color w:val="000000"/>
-          <w:sz w:val="24"/>
-          <w:szCs w:val="24"/>
-        </w:rPr>
-        <w:t>)</w:t>
+        <w:t>two novel schemes: Diversifying view recommendation for visual data exploration (DiVE)</w:t>
+      </w:r>
+      <w:r>
+        <w:rPr>
+          <w:rFonts w:ascii="Times Roman" w:eastAsiaTheme="minorEastAsia" w:hAnsi="Times Roman" w:cs="Times Roman"/>
+          <w:color w:val="000000"/>
+          <w:sz w:val="24"/>
+          <w:szCs w:val="24"/>
+        </w:rPr>
+        <w:t xml:space="preserve"> and Active learning view recommendation for visual data exploration (ALiVE)</w:t>
       </w:r>
       <w:r>
         <w:rPr>
@@ -2009,19 +1958,35 @@
           <w:sz w:val="24"/>
           <w:szCs w:val="24"/>
         </w:rPr>
-        <w:t xml:space="preserve">Current experimental results show that our proposed </w:t>
-      </w:r>
-      <w:proofErr w:type="spellStart"/>
-      <w:r>
-        <w:rPr>
-          <w:rFonts w:ascii="Times Roman" w:eastAsiaTheme="minorEastAsia" w:hAnsi="Times Roman" w:cs="Times Roman"/>
-          <w:color w:val="000000"/>
-          <w:sz w:val="24"/>
-          <w:szCs w:val="24"/>
-        </w:rPr>
-        <w:t>DiVE</w:t>
-      </w:r>
-      <w:proofErr w:type="spellEnd"/>
+        <w:t xml:space="preserve">Current experimental results show that our proposed DiVE </w:t>
+      </w:r>
+      <w:r>
+        <w:rPr>
+          <w:rFonts w:ascii="Times Roman" w:eastAsiaTheme="minorEastAsia" w:hAnsi="Times Roman" w:cs="Times Roman"/>
+          <w:color w:val="000000"/>
+          <w:sz w:val="24"/>
+          <w:szCs w:val="24"/>
+        </w:rPr>
+        <w:t xml:space="preserve">scheme </w:t>
+      </w:r>
+      <w:r>
+        <w:rPr>
+          <w:rFonts w:ascii="Times Roman" w:eastAsiaTheme="minorEastAsia" w:hAnsi="Times Roman" w:cs="Times Roman"/>
+          <w:color w:val="000000"/>
+          <w:sz w:val="24"/>
+          <w:szCs w:val="24"/>
+        </w:rPr>
+        <w:t xml:space="preserve">is able to improve the quality of recommended </w:t>
+      </w:r>
+      <w:r>
+        <w:rPr>
+          <w:rFonts w:ascii="Times Roman" w:eastAsiaTheme="minorEastAsia" w:hAnsi="Times Roman" w:cs="Times Roman"/>
+          <w:color w:val="000000"/>
+          <w:sz w:val="24"/>
+          <w:szCs w:val="24"/>
+        </w:rPr>
+        <w:t>views</w:t>
+      </w:r>
       <w:r>
         <w:rPr>
           <w:rFonts w:ascii="Times Roman" w:eastAsiaTheme="minorEastAsia" w:hAnsi="Times Roman" w:cs="Times Roman"/>
@@ -2038,25 +2003,34 @@
           <w:sz w:val="24"/>
           <w:szCs w:val="24"/>
         </w:rPr>
-        <w:t xml:space="preserve">scheme </w:t>
-      </w:r>
-      <w:r>
-        <w:rPr>
-          <w:rFonts w:ascii="Times Roman" w:eastAsiaTheme="minorEastAsia" w:hAnsi="Times Roman" w:cs="Times Roman"/>
-          <w:color w:val="000000"/>
-          <w:sz w:val="24"/>
-          <w:szCs w:val="24"/>
-        </w:rPr>
-        <w:t xml:space="preserve">is able to improve the quality of recommended </w:t>
-      </w:r>
-      <w:r>
-        <w:rPr>
-          <w:rFonts w:ascii="Times Roman" w:eastAsiaTheme="minorEastAsia" w:hAnsi="Times Roman" w:cs="Times Roman"/>
-          <w:color w:val="000000"/>
-          <w:sz w:val="24"/>
-          <w:szCs w:val="24"/>
-        </w:rPr>
-        <w:t>views</w:t>
+        <w:t xml:space="preserve">by considering diversity </w:t>
+      </w:r>
+      <w:r>
+        <w:rPr>
+          <w:rFonts w:ascii="Times Roman" w:eastAsiaTheme="minorEastAsia" w:hAnsi="Times Roman" w:cs="Times Roman"/>
+          <w:color w:val="000000"/>
+          <w:sz w:val="24"/>
+          <w:szCs w:val="24"/>
+        </w:rPr>
+        <w:t xml:space="preserve">to avoid redundancy. Moreover, DiVE </w:t>
+      </w:r>
+      <w:r>
+        <w:rPr>
+          <w:rFonts w:ascii="Times Roman" w:eastAsiaTheme="minorEastAsia" w:hAnsi="Times Roman" w:cs="Times Roman"/>
+          <w:color w:val="000000"/>
+          <w:sz w:val="24"/>
+          <w:szCs w:val="24"/>
+        </w:rPr>
+        <w:t>provide</w:t>
+      </w:r>
+      <w:r>
+        <w:rPr>
+          <w:rFonts w:ascii="Times Roman" w:eastAsiaTheme="minorEastAsia" w:hAnsi="Times Roman" w:cs="Times Roman"/>
+          <w:color w:val="000000"/>
+          <w:sz w:val="24"/>
+          <w:szCs w:val="24"/>
+        </w:rPr>
+        <w:t>s</w:t>
       </w:r>
       <w:r>
         <w:rPr>
@@ -2074,71 +2048,6 @@
           <w:sz w:val="24"/>
           <w:szCs w:val="24"/>
         </w:rPr>
-        <w:t xml:space="preserve">by considering diversity </w:t>
-      </w:r>
-      <w:r>
-        <w:rPr>
-          <w:rFonts w:ascii="Times Roman" w:eastAsiaTheme="minorEastAsia" w:hAnsi="Times Roman" w:cs="Times Roman"/>
-          <w:color w:val="000000"/>
-          <w:sz w:val="24"/>
-          <w:szCs w:val="24"/>
-        </w:rPr>
-        <w:t xml:space="preserve">to avoid redundancy. Moreover, </w:t>
-      </w:r>
-      <w:proofErr w:type="spellStart"/>
-      <w:r>
-        <w:rPr>
-          <w:rFonts w:ascii="Times Roman" w:eastAsiaTheme="minorEastAsia" w:hAnsi="Times Roman" w:cs="Times Roman"/>
-          <w:color w:val="000000"/>
-          <w:sz w:val="24"/>
-          <w:szCs w:val="24"/>
-        </w:rPr>
-        <w:t>DiVE</w:t>
-      </w:r>
-      <w:proofErr w:type="spellEnd"/>
-      <w:r>
-        <w:rPr>
-          <w:rFonts w:ascii="Times Roman" w:eastAsiaTheme="minorEastAsia" w:hAnsi="Times Roman" w:cs="Times Roman"/>
-          <w:color w:val="000000"/>
-          <w:sz w:val="24"/>
-          <w:szCs w:val="24"/>
-        </w:rPr>
-        <w:t xml:space="preserve"> </w:t>
-      </w:r>
-      <w:r>
-        <w:rPr>
-          <w:rFonts w:ascii="Times Roman" w:eastAsiaTheme="minorEastAsia" w:hAnsi="Times Roman" w:cs="Times Roman"/>
-          <w:color w:val="000000"/>
-          <w:sz w:val="24"/>
-          <w:szCs w:val="24"/>
-        </w:rPr>
-        <w:t>provide</w:t>
-      </w:r>
-      <w:r>
-        <w:rPr>
-          <w:rFonts w:ascii="Times Roman" w:eastAsiaTheme="minorEastAsia" w:hAnsi="Times Roman" w:cs="Times Roman"/>
-          <w:color w:val="000000"/>
-          <w:sz w:val="24"/>
-          <w:szCs w:val="24"/>
-        </w:rPr>
-        <w:t>s</w:t>
-      </w:r>
-      <w:r>
-        <w:rPr>
-          <w:rFonts w:ascii="Times Roman" w:eastAsiaTheme="minorEastAsia" w:hAnsi="Times Roman" w:cs="Times Roman"/>
-          <w:color w:val="000000"/>
-          <w:sz w:val="24"/>
-          <w:szCs w:val="24"/>
-        </w:rPr>
-        <w:t xml:space="preserve"> </w:t>
-      </w:r>
-      <w:r>
-        <w:rPr>
-          <w:rFonts w:ascii="Times Roman" w:eastAsiaTheme="minorEastAsia" w:hAnsi="Times Roman" w:cs="Times Roman"/>
-          <w:color w:val="000000"/>
-          <w:sz w:val="24"/>
-          <w:szCs w:val="24"/>
-        </w:rPr>
         <w:t xml:space="preserve">efficient pruning scheme </w:t>
       </w:r>
       <w:r>
@@ -2184,27 +2093,7 @@
           <w:sz w:val="24"/>
           <w:szCs w:val="24"/>
         </w:rPr>
-        <w:t xml:space="preserve">However, </w:t>
-      </w:r>
-      <w:proofErr w:type="spellStart"/>
-      <w:r>
-        <w:rPr>
-          <w:rFonts w:ascii="Times Roman" w:eastAsiaTheme="minorEastAsia" w:hAnsi="Times Roman" w:cs="Times Roman"/>
-          <w:color w:val="000000"/>
-          <w:sz w:val="24"/>
-          <w:szCs w:val="24"/>
-        </w:rPr>
-        <w:t>DiVE</w:t>
-      </w:r>
-      <w:proofErr w:type="spellEnd"/>
-      <w:r>
-        <w:rPr>
-          <w:rFonts w:ascii="Times Roman" w:eastAsiaTheme="minorEastAsia" w:hAnsi="Times Roman" w:cs="Times Roman"/>
-          <w:color w:val="000000"/>
-          <w:sz w:val="24"/>
-          <w:szCs w:val="24"/>
-        </w:rPr>
-        <w:t xml:space="preserve"> only support single iteration and </w:t>
+        <w:t xml:space="preserve">However, DiVE only support single iteration and </w:t>
       </w:r>
       <w:r>
         <w:rPr>
@@ -2278,7 +2167,6 @@
         </w:rPr>
         <w:t xml:space="preserve">recommendation </w:t>
       </w:r>
-      <w:proofErr w:type="spellStart"/>
       <w:r>
         <w:rPr>
           <w:rFonts w:ascii="Times Roman" w:eastAsiaTheme="minorEastAsia" w:hAnsi="Times Roman" w:cs="Times Roman"/>
@@ -2288,7 +2176,6 @@
         </w:rPr>
         <w:t>ALiVE</w:t>
       </w:r>
-      <w:proofErr w:type="spellEnd"/>
       <w:r>
         <w:rPr>
           <w:rFonts w:ascii="Times Roman" w:eastAsiaTheme="minorEastAsia" w:hAnsi="Times Roman" w:cs="Times Roman"/>
@@ -4014,20 +3901,7 @@
                 <w:szCs w:val="24"/>
                 <w:lang w:val="en-AU"/>
               </w:rPr>
-              <w:t>The Impr</w:t>
-            </w:r>
-            <w:bookmarkStart w:id="2" w:name="_GoBack"/>
-            <w:bookmarkEnd w:id="2"/>
-            <w:r>
-              <w:rPr>
-                <w:rStyle w:val="Hyperlink"/>
-                <w:rFonts w:ascii="Times New Roman" w:hAnsi="Times New Roman" w:cs="Times New Roman"/>
-                <w:noProof/>
-                <w:sz w:val="24"/>
-                <w:szCs w:val="24"/>
-                <w:lang w:val="en-AU"/>
-              </w:rPr>
-              <w:t>oved Schemes</w:t>
+              <w:t>The Improved Schemes</w:t>
             </w:r>
             <w:r>
               <w:rPr>
@@ -4732,7 +4606,7 @@
           <w:docGrid w:linePitch="360"/>
         </w:sectPr>
       </w:pPr>
-      <w:bookmarkStart w:id="3" w:name="_Toc519711959"/>
+      <w:bookmarkStart w:id="2" w:name="_Toc519711959"/>
     </w:p>
     <w:p>
       <w:pPr>
@@ -4742,13 +4616,13 @@
           <w:numId w:val="10"/>
         </w:numPr>
       </w:pPr>
-      <w:bookmarkStart w:id="4" w:name="_Toc520212731"/>
+      <w:bookmarkStart w:id="3" w:name="_Toc520212731"/>
       <w:r>
         <w:lastRenderedPageBreak/>
         <w:t>Introduction</w:t>
       </w:r>
+      <w:bookmarkEnd w:id="2"/>
       <w:bookmarkEnd w:id="3"/>
-      <w:bookmarkEnd w:id="4"/>
     </w:p>
     <w:p/>
     <w:p>
@@ -5048,25 +4922,14 @@
         </w:rPr>
         <w:t xml:space="preserve">such as </w:t>
       </w:r>
-      <w:proofErr w:type="spellStart"/>
-      <w:r>
-        <w:rPr>
-          <w:rFonts w:ascii="Times Roman" w:eastAsiaTheme="minorEastAsia" w:hAnsi="Times Roman" w:cs="Times Roman"/>
-          <w:color w:val="000000"/>
-          <w:sz w:val="24"/>
-          <w:szCs w:val="24"/>
-        </w:rPr>
-        <w:t>Spotfire</w:t>
-      </w:r>
-      <w:proofErr w:type="spellEnd"/>
-      <w:r>
-        <w:rPr>
-          <w:rFonts w:ascii="Times Roman" w:eastAsiaTheme="minorEastAsia" w:hAnsi="Times Roman" w:cs="Times Roman"/>
-          <w:color w:val="000000"/>
-          <w:sz w:val="24"/>
-          <w:szCs w:val="24"/>
-        </w:rPr>
-        <w:t xml:space="preserve">, Tableau, Google Table Fusion, Microsoft Power BI, </w:t>
+      <w:r>
+        <w:rPr>
+          <w:rFonts w:ascii="Times Roman" w:eastAsiaTheme="minorEastAsia" w:hAnsi="Times Roman" w:cs="Times Roman"/>
+          <w:color w:val="000000"/>
+          <w:sz w:val="24"/>
+          <w:szCs w:val="24"/>
+        </w:rPr>
+        <w:t xml:space="preserve">Spotfire, Tableau, Google Table Fusion, Microsoft Power BI, </w:t>
       </w:r>
       <w:r>
         <w:rPr>
@@ -5077,7 +4940,6 @@
         </w:rPr>
         <w:t xml:space="preserve">and </w:t>
       </w:r>
-      <w:proofErr w:type="spellStart"/>
       <w:r>
         <w:rPr>
           <w:rFonts w:ascii="Times Roman" w:eastAsiaTheme="minorEastAsia" w:hAnsi="Times Roman" w:cs="Times Roman"/>
@@ -5087,7 +4949,6 @@
         </w:rPr>
         <w:t>Qlik</w:t>
       </w:r>
-      <w:proofErr w:type="spellEnd"/>
       <w:r>
         <w:rPr>
           <w:rFonts w:ascii="Times Roman" w:eastAsiaTheme="minorEastAsia" w:hAnsi="Times Roman" w:cs="Times Roman"/>
@@ -6032,7 +5893,6 @@
         </w:rPr>
         <w:t xml:space="preserve">propose </w:t>
       </w:r>
-      <w:proofErr w:type="spellStart"/>
       <w:r>
         <w:rPr>
           <w:rFonts w:ascii="Times Roman" w:eastAsiaTheme="minorEastAsia" w:hAnsi="Times Roman" w:cs="Times Roman"/>
@@ -6042,9 +5902,237 @@
           <w:sz w:val="24"/>
           <w:szCs w:val="24"/>
         </w:rPr>
-        <w:t>DiVE</w:t>
-      </w:r>
-      <w:proofErr w:type="spellEnd"/>
+        <w:t>DiVE scheme</w:t>
+      </w:r>
+      <w:r>
+        <w:rPr>
+          <w:rFonts w:ascii="Times Roman" w:eastAsiaTheme="minorEastAsia" w:hAnsi="Times Roman" w:cs="Times Roman"/>
+          <w:color w:val="000000"/>
+          <w:sz w:val="24"/>
+          <w:szCs w:val="24"/>
+        </w:rPr>
+        <w:t xml:space="preserve"> which </w:t>
+      </w:r>
+      <w:r>
+        <w:rPr>
+          <w:rFonts w:ascii="Times Roman" w:eastAsiaTheme="minorEastAsia" w:hAnsi="Times Roman" w:cs="Times Roman"/>
+          <w:color w:val="000000"/>
+          <w:sz w:val="24"/>
+          <w:szCs w:val="24"/>
+        </w:rPr>
+        <w:t xml:space="preserve">posit that </w:t>
+      </w:r>
+      <w:r>
+        <w:rPr>
+          <w:rFonts w:ascii="Times Roman" w:eastAsiaTheme="minorEastAsia" w:hAnsi="Times Roman" w:cs="Times Roman"/>
+          <w:color w:val="000000"/>
+          <w:sz w:val="24"/>
+          <w:szCs w:val="24"/>
+        </w:rPr>
+        <w:t>employing diversification techniques in the process of view recommendation allows eliminating that redundancy and provides a good and concise coverage of the possib</w:t>
+      </w:r>
+      <w:r>
+        <w:rPr>
+          <w:rFonts w:ascii="Times Roman" w:eastAsiaTheme="minorEastAsia" w:hAnsi="Times Roman" w:cs="Times Roman"/>
+          <w:color w:val="000000"/>
+          <w:sz w:val="24"/>
+          <w:szCs w:val="24"/>
+        </w:rPr>
+        <w:t>le insights to be discovered</w:t>
+      </w:r>
+      <w:r>
+        <w:rPr>
+          <w:rFonts w:ascii="Times Roman" w:eastAsiaTheme="minorEastAsia" w:hAnsi="Times Roman" w:cs="Times Roman"/>
+          <w:color w:val="000000"/>
+          <w:sz w:val="24"/>
+          <w:szCs w:val="24"/>
+        </w:rPr>
+        <w:t>.</w:t>
+      </w:r>
+      <w:r>
+        <w:rPr>
+          <w:rFonts w:ascii="Times Roman" w:eastAsiaTheme="minorEastAsia" w:hAnsi="Times Roman" w:cs="Times Roman"/>
+          <w:color w:val="000000"/>
+          <w:sz w:val="24"/>
+          <w:szCs w:val="24"/>
+        </w:rPr>
+        <w:t xml:space="preserve"> Moreover, DiVE </w:t>
+      </w:r>
+      <w:r>
+        <w:rPr>
+          <w:rFonts w:ascii="Times Roman" w:eastAsiaTheme="minorEastAsia" w:hAnsi="Times Roman" w:cs="Times Roman"/>
+          <w:color w:val="000000"/>
+          <w:sz w:val="24"/>
+          <w:szCs w:val="24"/>
+        </w:rPr>
+        <w:t>leverages the properties of both the importance and diversity metrics to prune a large number of query executions without compromising the quality of recommendations.</w:t>
+      </w:r>
+    </w:p>
+    <w:p>
+      <w:pPr>
+        <w:spacing w:line="240" w:lineRule="auto"/>
+        <w:rPr>
+          <w:rFonts w:ascii="Times Roman" w:eastAsiaTheme="minorEastAsia" w:hAnsi="Times Roman" w:cs="Times Roman"/>
+          <w:color w:val="000000"/>
+          <w:sz w:val="24"/>
+          <w:szCs w:val="24"/>
+        </w:rPr>
+      </w:pPr>
+    </w:p>
+    <w:p>
+      <w:pPr>
+        <w:spacing w:line="240" w:lineRule="auto"/>
+        <w:rPr>
+          <w:rFonts w:ascii="Times Roman" w:eastAsiaTheme="minorEastAsia" w:hAnsi="Times Roman" w:cs="Times Roman"/>
+          <w:color w:val="000000"/>
+          <w:sz w:val="24"/>
+          <w:szCs w:val="24"/>
+        </w:rPr>
+      </w:pPr>
+      <w:r>
+        <w:rPr>
+          <w:rFonts w:ascii="Times Roman" w:eastAsiaTheme="minorEastAsia" w:hAnsi="Times Roman" w:cs="Times Roman"/>
+          <w:color w:val="000000"/>
+          <w:sz w:val="24"/>
+          <w:szCs w:val="24"/>
+        </w:rPr>
+        <w:t xml:space="preserve">Currently, </w:t>
+      </w:r>
+      <w:r>
+        <w:rPr>
+          <w:rFonts w:ascii="Times Roman" w:eastAsiaTheme="minorEastAsia" w:hAnsi="Times Roman" w:cs="Times Roman"/>
+          <w:color w:val="000000"/>
+          <w:sz w:val="24"/>
+          <w:szCs w:val="24"/>
+        </w:rPr>
+        <w:t xml:space="preserve">DiVE scheme </w:t>
+      </w:r>
+      <w:r>
+        <w:rPr>
+          <w:rFonts w:ascii="Times Roman" w:eastAsiaTheme="minorEastAsia" w:hAnsi="Times Roman" w:cs="Times Roman"/>
+          <w:color w:val="000000"/>
+          <w:sz w:val="24"/>
+          <w:szCs w:val="24"/>
+        </w:rPr>
+        <w:t>recommend</w:t>
+      </w:r>
+      <w:r>
+        <w:rPr>
+          <w:rFonts w:ascii="Times Roman" w:eastAsiaTheme="minorEastAsia" w:hAnsi="Times Roman" w:cs="Times Roman"/>
+          <w:color w:val="000000"/>
+          <w:sz w:val="24"/>
+          <w:szCs w:val="24"/>
+        </w:rPr>
+        <w:t xml:space="preserve"> top-k views in single iteration and </w:t>
+      </w:r>
+      <w:r>
+        <w:rPr>
+          <w:rFonts w:ascii="Times Roman" w:eastAsiaTheme="minorEastAsia" w:hAnsi="Times Roman" w:cs="Times Roman"/>
+          <w:color w:val="000000"/>
+          <w:sz w:val="24"/>
+          <w:szCs w:val="24"/>
+        </w:rPr>
+        <w:t xml:space="preserve">the </w:t>
+      </w:r>
+      <w:r>
+        <w:rPr>
+          <w:rFonts w:ascii="Times Roman" w:eastAsiaTheme="minorEastAsia" w:hAnsi="Times Roman" w:cs="Times Roman"/>
+          <w:color w:val="000000"/>
+          <w:sz w:val="24"/>
+          <w:szCs w:val="24"/>
+        </w:rPr>
+        <w:t xml:space="preserve">top-k </w:t>
+      </w:r>
+      <w:r>
+        <w:rPr>
+          <w:rFonts w:ascii="Times Roman" w:eastAsiaTheme="minorEastAsia" w:hAnsi="Times Roman" w:cs="Times Roman"/>
+          <w:color w:val="000000"/>
+          <w:sz w:val="24"/>
+          <w:szCs w:val="24"/>
+        </w:rPr>
+        <w:t xml:space="preserve">views are </w:t>
+      </w:r>
+      <w:r>
+        <w:rPr>
+          <w:rFonts w:ascii="Times Roman" w:eastAsiaTheme="minorEastAsia" w:hAnsi="Times Roman" w:cs="Times Roman"/>
+          <w:color w:val="000000"/>
+          <w:sz w:val="24"/>
+          <w:szCs w:val="24"/>
+        </w:rPr>
+        <w:t xml:space="preserve">generated </w:t>
+      </w:r>
+      <w:r>
+        <w:rPr>
+          <w:rFonts w:ascii="Times Roman" w:eastAsiaTheme="minorEastAsia" w:hAnsi="Times Roman" w:cs="Times Roman"/>
+          <w:color w:val="000000"/>
+          <w:sz w:val="24"/>
+          <w:szCs w:val="24"/>
+        </w:rPr>
+        <w:t xml:space="preserve">based on </w:t>
+      </w:r>
+      <w:r>
+        <w:rPr>
+          <w:rFonts w:ascii="Times Roman" w:eastAsiaTheme="minorEastAsia" w:hAnsi="Times Roman" w:cs="Times Roman"/>
+          <w:color w:val="000000"/>
+          <w:sz w:val="24"/>
+          <w:szCs w:val="24"/>
+        </w:rPr>
+        <w:t xml:space="preserve">importance </w:t>
+      </w:r>
+      <w:r>
+        <w:rPr>
+          <w:rFonts w:ascii="Times Roman" w:eastAsiaTheme="minorEastAsia" w:hAnsi="Times Roman" w:cs="Times Roman"/>
+          <w:color w:val="000000"/>
+          <w:sz w:val="24"/>
+          <w:szCs w:val="24"/>
+        </w:rPr>
+        <w:t>(</w:t>
+      </w:r>
+      <w:r>
+        <w:rPr>
+          <w:rFonts w:ascii="Times Roman" w:eastAsiaTheme="minorEastAsia" w:hAnsi="Times Roman" w:cs="Times Roman"/>
+          <w:color w:val="000000"/>
+          <w:sz w:val="24"/>
+          <w:szCs w:val="24"/>
+        </w:rPr>
+        <w:t>i.e. deviation-based metric</w:t>
+      </w:r>
+      <w:r>
+        <w:rPr>
+          <w:rFonts w:ascii="Times Roman" w:eastAsiaTheme="minorEastAsia" w:hAnsi="Times Roman" w:cs="Times Roman"/>
+          <w:color w:val="000000"/>
+          <w:sz w:val="24"/>
+          <w:szCs w:val="24"/>
+        </w:rPr>
+        <w:t xml:space="preserve">) </w:t>
+      </w:r>
+      <w:r>
+        <w:rPr>
+          <w:rFonts w:ascii="Times Roman" w:eastAsiaTheme="minorEastAsia" w:hAnsi="Times Roman" w:cs="Times Roman"/>
+          <w:color w:val="000000"/>
+          <w:sz w:val="24"/>
+          <w:szCs w:val="24"/>
+        </w:rPr>
+        <w:t xml:space="preserve">and diversity. </w:t>
+      </w:r>
+      <w:r>
+        <w:rPr>
+          <w:rFonts w:ascii="Times Roman" w:eastAsiaTheme="minorEastAsia" w:hAnsi="Times Roman" w:cs="Times Roman"/>
+          <w:color w:val="000000"/>
+          <w:sz w:val="24"/>
+          <w:szCs w:val="24"/>
+        </w:rPr>
+        <w:t>In order to capture the user interest</w:t>
+      </w:r>
+      <w:r>
+        <w:rPr>
+          <w:rFonts w:ascii="Times Roman" w:eastAsiaTheme="minorEastAsia" w:hAnsi="Times Roman" w:cs="Times Roman"/>
+          <w:color w:val="000000"/>
+          <w:sz w:val="24"/>
+          <w:szCs w:val="24"/>
+        </w:rPr>
+        <w:t xml:space="preserve">, </w:t>
+      </w:r>
       <w:r>
         <w:rPr>
           <w:rFonts w:ascii="Times Roman" w:eastAsiaTheme="minorEastAsia" w:hAnsi="Times Roman" w:cs="Times Roman"/>
@@ -6054,293 +6142,7 @@
           <w:sz w:val="24"/>
           <w:szCs w:val="24"/>
         </w:rPr>
-        <w:t xml:space="preserve"> scheme</w:t>
-      </w:r>
-      <w:r>
-        <w:rPr>
-          <w:rFonts w:ascii="Times Roman" w:eastAsiaTheme="minorEastAsia" w:hAnsi="Times Roman" w:cs="Times Roman"/>
-          <w:color w:val="000000"/>
-          <w:sz w:val="24"/>
-          <w:szCs w:val="24"/>
-        </w:rPr>
-        <w:t xml:space="preserve"> which </w:t>
-      </w:r>
-      <w:r>
-        <w:rPr>
-          <w:rFonts w:ascii="Times Roman" w:eastAsiaTheme="minorEastAsia" w:hAnsi="Times Roman" w:cs="Times Roman"/>
-          <w:color w:val="000000"/>
-          <w:sz w:val="24"/>
-          <w:szCs w:val="24"/>
-        </w:rPr>
-        <w:t xml:space="preserve">posit that </w:t>
-      </w:r>
-      <w:r>
-        <w:rPr>
-          <w:rFonts w:ascii="Times Roman" w:eastAsiaTheme="minorEastAsia" w:hAnsi="Times Roman" w:cs="Times Roman"/>
-          <w:color w:val="000000"/>
-          <w:sz w:val="24"/>
-          <w:szCs w:val="24"/>
-        </w:rPr>
-        <w:t>employing diversification techniques in the process of view recommendation allows eliminating that redundancy and provides a good and concise coverage of the possib</w:t>
-      </w:r>
-      <w:r>
-        <w:rPr>
-          <w:rFonts w:ascii="Times Roman" w:eastAsiaTheme="minorEastAsia" w:hAnsi="Times Roman" w:cs="Times Roman"/>
-          <w:color w:val="000000"/>
-          <w:sz w:val="24"/>
-          <w:szCs w:val="24"/>
-        </w:rPr>
-        <w:t>le insights to be discovered</w:t>
-      </w:r>
-      <w:r>
-        <w:rPr>
-          <w:rFonts w:ascii="Times Roman" w:eastAsiaTheme="minorEastAsia" w:hAnsi="Times Roman" w:cs="Times Roman"/>
-          <w:color w:val="000000"/>
-          <w:sz w:val="24"/>
-          <w:szCs w:val="24"/>
-        </w:rPr>
-        <w:t>.</w:t>
-      </w:r>
-      <w:r>
-        <w:rPr>
-          <w:rFonts w:ascii="Times Roman" w:eastAsiaTheme="minorEastAsia" w:hAnsi="Times Roman" w:cs="Times Roman"/>
-          <w:color w:val="000000"/>
-          <w:sz w:val="24"/>
-          <w:szCs w:val="24"/>
-        </w:rPr>
-        <w:t xml:space="preserve"> Moreover, </w:t>
-      </w:r>
-      <w:proofErr w:type="spellStart"/>
-      <w:r>
-        <w:rPr>
-          <w:rFonts w:ascii="Times Roman" w:eastAsiaTheme="minorEastAsia" w:hAnsi="Times Roman" w:cs="Times Roman"/>
-          <w:color w:val="000000"/>
-          <w:sz w:val="24"/>
-          <w:szCs w:val="24"/>
-        </w:rPr>
-        <w:t>DiVE</w:t>
-      </w:r>
-      <w:proofErr w:type="spellEnd"/>
-      <w:r>
-        <w:rPr>
-          <w:rFonts w:ascii="Times Roman" w:eastAsiaTheme="minorEastAsia" w:hAnsi="Times Roman" w:cs="Times Roman"/>
-          <w:color w:val="000000"/>
-          <w:sz w:val="24"/>
-          <w:szCs w:val="24"/>
-        </w:rPr>
-        <w:t xml:space="preserve"> </w:t>
-      </w:r>
-      <w:r>
-        <w:rPr>
-          <w:rFonts w:ascii="Times Roman" w:eastAsiaTheme="minorEastAsia" w:hAnsi="Times Roman" w:cs="Times Roman"/>
-          <w:color w:val="000000"/>
-          <w:sz w:val="24"/>
-          <w:szCs w:val="24"/>
-        </w:rPr>
-        <w:t>leverages the properties of both the importance and diversity metrics to prune a large number of query executions without compromising the quality of recommendations.</w:t>
-      </w:r>
-    </w:p>
-    <w:p>
-      <w:pPr>
-        <w:spacing w:line="240" w:lineRule="auto"/>
-        <w:rPr>
-          <w:rFonts w:ascii="Times Roman" w:eastAsiaTheme="minorEastAsia" w:hAnsi="Times Roman" w:cs="Times Roman"/>
-          <w:color w:val="000000"/>
-          <w:sz w:val="24"/>
-          <w:szCs w:val="24"/>
-        </w:rPr>
-      </w:pPr>
-    </w:p>
-    <w:p>
-      <w:pPr>
-        <w:spacing w:line="240" w:lineRule="auto"/>
-        <w:rPr>
-          <w:rFonts w:ascii="Times Roman" w:eastAsiaTheme="minorEastAsia" w:hAnsi="Times Roman" w:cs="Times Roman"/>
-          <w:color w:val="000000"/>
-          <w:sz w:val="24"/>
-          <w:szCs w:val="24"/>
-        </w:rPr>
-      </w:pPr>
-      <w:r>
-        <w:rPr>
-          <w:rFonts w:ascii="Times Roman" w:eastAsiaTheme="minorEastAsia" w:hAnsi="Times Roman" w:cs="Times Roman"/>
-          <w:color w:val="000000"/>
-          <w:sz w:val="24"/>
-          <w:szCs w:val="24"/>
-        </w:rPr>
-        <w:t xml:space="preserve">Currently, </w:t>
-      </w:r>
-      <w:proofErr w:type="spellStart"/>
-      <w:r>
-        <w:rPr>
-          <w:rFonts w:ascii="Times Roman" w:eastAsiaTheme="minorEastAsia" w:hAnsi="Times Roman" w:cs="Times Roman"/>
-          <w:color w:val="000000"/>
-          <w:sz w:val="24"/>
-          <w:szCs w:val="24"/>
-        </w:rPr>
-        <w:t>DiVE</w:t>
-      </w:r>
-      <w:proofErr w:type="spellEnd"/>
-      <w:r>
-        <w:rPr>
-          <w:rFonts w:ascii="Times Roman" w:eastAsiaTheme="minorEastAsia" w:hAnsi="Times Roman" w:cs="Times Roman"/>
-          <w:color w:val="000000"/>
-          <w:sz w:val="24"/>
-          <w:szCs w:val="24"/>
-        </w:rPr>
-        <w:t xml:space="preserve"> scheme </w:t>
-      </w:r>
-      <w:r>
-        <w:rPr>
-          <w:rFonts w:ascii="Times Roman" w:eastAsiaTheme="minorEastAsia" w:hAnsi="Times Roman" w:cs="Times Roman"/>
-          <w:color w:val="000000"/>
-          <w:sz w:val="24"/>
-          <w:szCs w:val="24"/>
-        </w:rPr>
-        <w:t>recommend</w:t>
-      </w:r>
-      <w:r>
-        <w:rPr>
-          <w:rFonts w:ascii="Times Roman" w:eastAsiaTheme="minorEastAsia" w:hAnsi="Times Roman" w:cs="Times Roman"/>
-          <w:color w:val="000000"/>
-          <w:sz w:val="24"/>
-          <w:szCs w:val="24"/>
-        </w:rPr>
-        <w:t xml:space="preserve"> top-k views in single iteration and </w:t>
-      </w:r>
-      <w:r>
-        <w:rPr>
-          <w:rFonts w:ascii="Times Roman" w:eastAsiaTheme="minorEastAsia" w:hAnsi="Times Roman" w:cs="Times Roman"/>
-          <w:color w:val="000000"/>
-          <w:sz w:val="24"/>
-          <w:szCs w:val="24"/>
-        </w:rPr>
-        <w:t xml:space="preserve">the </w:t>
-      </w:r>
-      <w:r>
-        <w:rPr>
-          <w:rFonts w:ascii="Times Roman" w:eastAsiaTheme="minorEastAsia" w:hAnsi="Times Roman" w:cs="Times Roman"/>
-          <w:color w:val="000000"/>
-          <w:sz w:val="24"/>
-          <w:szCs w:val="24"/>
-        </w:rPr>
-        <w:t xml:space="preserve">top-k </w:t>
-      </w:r>
-      <w:r>
-        <w:rPr>
-          <w:rFonts w:ascii="Times Roman" w:eastAsiaTheme="minorEastAsia" w:hAnsi="Times Roman" w:cs="Times Roman"/>
-          <w:color w:val="000000"/>
-          <w:sz w:val="24"/>
-          <w:szCs w:val="24"/>
-        </w:rPr>
-        <w:t xml:space="preserve">views are </w:t>
-      </w:r>
-      <w:r>
-        <w:rPr>
-          <w:rFonts w:ascii="Times Roman" w:eastAsiaTheme="minorEastAsia" w:hAnsi="Times Roman" w:cs="Times Roman"/>
-          <w:color w:val="000000"/>
-          <w:sz w:val="24"/>
-          <w:szCs w:val="24"/>
-        </w:rPr>
-        <w:t xml:space="preserve">generated </w:t>
-      </w:r>
-      <w:r>
-        <w:rPr>
-          <w:rFonts w:ascii="Times Roman" w:eastAsiaTheme="minorEastAsia" w:hAnsi="Times Roman" w:cs="Times Roman"/>
-          <w:color w:val="000000"/>
-          <w:sz w:val="24"/>
-          <w:szCs w:val="24"/>
-        </w:rPr>
-        <w:t xml:space="preserve">based on </w:t>
-      </w:r>
-      <w:r>
-        <w:rPr>
-          <w:rFonts w:ascii="Times Roman" w:eastAsiaTheme="minorEastAsia" w:hAnsi="Times Roman" w:cs="Times Roman"/>
-          <w:color w:val="000000"/>
-          <w:sz w:val="24"/>
-          <w:szCs w:val="24"/>
-        </w:rPr>
-        <w:t xml:space="preserve">importance </w:t>
-      </w:r>
-      <w:r>
-        <w:rPr>
-          <w:rFonts w:ascii="Times Roman" w:eastAsiaTheme="minorEastAsia" w:hAnsi="Times Roman" w:cs="Times Roman"/>
-          <w:color w:val="000000"/>
-          <w:sz w:val="24"/>
-          <w:szCs w:val="24"/>
-        </w:rPr>
-        <w:t>(</w:t>
-      </w:r>
-      <w:r>
-        <w:rPr>
-          <w:rFonts w:ascii="Times Roman" w:eastAsiaTheme="minorEastAsia" w:hAnsi="Times Roman" w:cs="Times Roman"/>
-          <w:color w:val="000000"/>
-          <w:sz w:val="24"/>
-          <w:szCs w:val="24"/>
-        </w:rPr>
-        <w:t>i.e. deviation-based metric</w:t>
-      </w:r>
-      <w:r>
-        <w:rPr>
-          <w:rFonts w:ascii="Times Roman" w:eastAsiaTheme="minorEastAsia" w:hAnsi="Times Roman" w:cs="Times Roman"/>
-          <w:color w:val="000000"/>
-          <w:sz w:val="24"/>
-          <w:szCs w:val="24"/>
-        </w:rPr>
-        <w:t xml:space="preserve">) </w:t>
-      </w:r>
-      <w:r>
-        <w:rPr>
-          <w:rFonts w:ascii="Times Roman" w:eastAsiaTheme="minorEastAsia" w:hAnsi="Times Roman" w:cs="Times Roman"/>
-          <w:color w:val="000000"/>
-          <w:sz w:val="24"/>
-          <w:szCs w:val="24"/>
-        </w:rPr>
-        <w:t xml:space="preserve">and diversity. </w:t>
-      </w:r>
-      <w:r>
-        <w:rPr>
-          <w:rFonts w:ascii="Times Roman" w:eastAsiaTheme="minorEastAsia" w:hAnsi="Times Roman" w:cs="Times Roman"/>
-          <w:color w:val="000000"/>
-          <w:sz w:val="24"/>
-          <w:szCs w:val="24"/>
-        </w:rPr>
-        <w:t>In order to capture the user interest</w:t>
-      </w:r>
-      <w:r>
-        <w:rPr>
-          <w:rFonts w:ascii="Times Roman" w:eastAsiaTheme="minorEastAsia" w:hAnsi="Times Roman" w:cs="Times Roman"/>
-          <w:color w:val="000000"/>
-          <w:sz w:val="24"/>
-          <w:szCs w:val="24"/>
-        </w:rPr>
-        <w:t xml:space="preserve">, </w:t>
-      </w:r>
-      <w:proofErr w:type="spellStart"/>
-      <w:proofErr w:type="gramStart"/>
-      <w:r>
-        <w:rPr>
-          <w:rFonts w:ascii="Times Roman" w:eastAsiaTheme="minorEastAsia" w:hAnsi="Times Roman" w:cs="Times Roman"/>
-          <w:b/>
-          <w:i/>
-          <w:color w:val="000000"/>
-          <w:sz w:val="24"/>
-          <w:szCs w:val="24"/>
-        </w:rPr>
-        <w:t>ALiVE</w:t>
-      </w:r>
-      <w:proofErr w:type="spellEnd"/>
-      <w:proofErr w:type="gramEnd"/>
-      <w:r>
-        <w:rPr>
-          <w:rFonts w:ascii="Times Roman" w:eastAsiaTheme="minorEastAsia" w:hAnsi="Times Roman" w:cs="Times Roman"/>
-          <w:b/>
-          <w:i/>
-          <w:color w:val="000000"/>
-          <w:sz w:val="24"/>
-          <w:szCs w:val="24"/>
-        </w:rPr>
-        <w:t xml:space="preserve"> scheme</w:t>
+        <w:t>ALiVE scheme</w:t>
       </w:r>
       <w:r>
         <w:rPr>
@@ -6351,25 +6153,14 @@
         </w:rPr>
         <w:t xml:space="preserve"> will be proposed. </w:t>
       </w:r>
-      <w:proofErr w:type="spellStart"/>
-      <w:r>
-        <w:rPr>
-          <w:rFonts w:ascii="Times Roman" w:eastAsiaTheme="minorEastAsia" w:hAnsi="Times Roman" w:cs="Times Roman"/>
-          <w:color w:val="000000"/>
-          <w:sz w:val="24"/>
-          <w:szCs w:val="24"/>
-        </w:rPr>
-        <w:t>ALiVE</w:t>
-      </w:r>
-      <w:proofErr w:type="spellEnd"/>
-      <w:r>
-        <w:rPr>
-          <w:rFonts w:ascii="Times Roman" w:eastAsiaTheme="minorEastAsia" w:hAnsi="Times Roman" w:cs="Times Roman"/>
-          <w:color w:val="000000"/>
-          <w:sz w:val="24"/>
-          <w:szCs w:val="24"/>
-        </w:rPr>
-        <w:t xml:space="preserve"> scheme</w:t>
+      <w:r>
+        <w:rPr>
+          <w:rFonts w:ascii="Times Roman" w:eastAsiaTheme="minorEastAsia" w:hAnsi="Times Roman" w:cs="Times Roman"/>
+          <w:color w:val="000000"/>
+          <w:sz w:val="24"/>
+          <w:szCs w:val="24"/>
+        </w:rPr>
+        <w:t>ALiVE scheme</w:t>
       </w:r>
       <w:r>
         <w:rPr>
@@ -6769,17 +6560,96 @@
         </w:rPr>
         <w:t xml:space="preserve"> recommender, </w:t>
       </w:r>
-      <w:proofErr w:type="spellStart"/>
-      <w:r>
-        <w:rPr>
-          <w:rFonts w:ascii="Times Roman" w:eastAsiaTheme="minorEastAsia" w:hAnsi="Times Roman" w:cs="Times Roman"/>
-          <w:color w:val="000000"/>
-          <w:sz w:val="24"/>
-          <w:szCs w:val="24"/>
-        </w:rPr>
-        <w:t>ALiVE</w:t>
-      </w:r>
-      <w:proofErr w:type="spellEnd"/>
+      <w:r>
+        <w:rPr>
+          <w:rFonts w:ascii="Times Roman" w:eastAsiaTheme="minorEastAsia" w:hAnsi="Times Roman" w:cs="Times Roman"/>
+          <w:color w:val="000000"/>
+          <w:sz w:val="24"/>
+          <w:szCs w:val="24"/>
+        </w:rPr>
+        <w:t xml:space="preserve">ALiVE </w:t>
+      </w:r>
+      <w:r>
+        <w:rPr>
+          <w:rFonts w:ascii="Times Roman" w:eastAsiaTheme="minorEastAsia" w:hAnsi="Times Roman" w:cs="Times Roman"/>
+          <w:color w:val="000000"/>
+          <w:sz w:val="24"/>
+          <w:szCs w:val="24"/>
+        </w:rPr>
+        <w:t xml:space="preserve">also </w:t>
+      </w:r>
+      <w:r>
+        <w:rPr>
+          <w:rFonts w:ascii="Times Roman" w:eastAsiaTheme="minorEastAsia" w:hAnsi="Times Roman" w:cs="Times Roman"/>
+          <w:color w:val="000000"/>
+          <w:sz w:val="24"/>
+          <w:szCs w:val="24"/>
+        </w:rPr>
+        <w:t>generates user profile</w:t>
+      </w:r>
+      <w:r>
+        <w:rPr>
+          <w:rFonts w:ascii="Times Roman" w:eastAsiaTheme="minorEastAsia" w:hAnsi="Times Roman" w:cs="Times Roman"/>
+          <w:color w:val="000000"/>
+          <w:sz w:val="24"/>
+          <w:szCs w:val="24"/>
+        </w:rPr>
+        <w:t>’s</w:t>
+      </w:r>
+      <w:r>
+        <w:rPr>
+          <w:rFonts w:ascii="Times Roman" w:eastAsiaTheme="minorEastAsia" w:hAnsi="Times Roman" w:cs="Times Roman"/>
+          <w:color w:val="000000"/>
+          <w:sz w:val="24"/>
+          <w:szCs w:val="24"/>
+        </w:rPr>
+        <w:t xml:space="preserve"> exploration </w:t>
+      </w:r>
+      <w:r>
+        <w:rPr>
+          <w:rFonts w:ascii="Times Roman" w:eastAsiaTheme="minorEastAsia" w:hAnsi="Times Roman" w:cs="Times Roman"/>
+          <w:color w:val="000000"/>
+          <w:sz w:val="24"/>
+          <w:szCs w:val="24"/>
+        </w:rPr>
+        <w:t xml:space="preserve">which can show </w:t>
+      </w:r>
+      <w:r>
+        <w:rPr>
+          <w:rFonts w:ascii="Times Roman" w:eastAsiaTheme="minorEastAsia" w:hAnsi="Times Roman" w:cs="Times Roman"/>
+          <w:color w:val="000000"/>
+          <w:sz w:val="24"/>
+          <w:szCs w:val="24"/>
+        </w:rPr>
+        <w:t>user</w:t>
+      </w:r>
+      <w:r>
+        <w:rPr>
+          <w:rFonts w:ascii="Times Roman" w:eastAsiaTheme="minorEastAsia" w:hAnsi="Times Roman" w:cs="Times Roman"/>
+          <w:color w:val="000000"/>
+          <w:sz w:val="24"/>
+          <w:szCs w:val="24"/>
+        </w:rPr>
+        <w:t xml:space="preserve"> preferences based on </w:t>
+      </w:r>
+      <w:r>
+        <w:rPr>
+          <w:rFonts w:ascii="Times Roman" w:eastAsiaTheme="minorEastAsia" w:hAnsi="Times Roman" w:cs="Times Roman"/>
+          <w:color w:val="000000"/>
+          <w:sz w:val="24"/>
+          <w:szCs w:val="24"/>
+        </w:rPr>
+        <w:t>her</w:t>
+      </w:r>
+      <w:r>
+        <w:rPr>
+          <w:rFonts w:ascii="Times Roman" w:eastAsiaTheme="minorEastAsia" w:hAnsi="Times Roman" w:cs="Times Roman"/>
+          <w:color w:val="000000"/>
+          <w:sz w:val="24"/>
+          <w:szCs w:val="24"/>
+        </w:rPr>
+        <w:t xml:space="preserve"> feedback.</w:t>
+      </w:r>
       <w:r>
         <w:rPr>
           <w:rFonts w:ascii="Times Roman" w:eastAsiaTheme="minorEastAsia" w:hAnsi="Times Roman" w:cs="Times Roman"/>
@@ -6796,117 +6666,16 @@
           <w:sz w:val="24"/>
           <w:szCs w:val="24"/>
         </w:rPr>
-        <w:t xml:space="preserve">also </w:t>
-      </w:r>
-      <w:r>
-        <w:rPr>
-          <w:rFonts w:ascii="Times Roman" w:eastAsiaTheme="minorEastAsia" w:hAnsi="Times Roman" w:cs="Times Roman"/>
-          <w:color w:val="000000"/>
-          <w:sz w:val="24"/>
-          <w:szCs w:val="24"/>
-        </w:rPr>
-        <w:t>generates user profile</w:t>
-      </w:r>
-      <w:r>
-        <w:rPr>
-          <w:rFonts w:ascii="Times Roman" w:eastAsiaTheme="minorEastAsia" w:hAnsi="Times Roman" w:cs="Times Roman"/>
-          <w:color w:val="000000"/>
-          <w:sz w:val="24"/>
-          <w:szCs w:val="24"/>
-        </w:rPr>
-        <w:t>’s</w:t>
-      </w:r>
-      <w:r>
-        <w:rPr>
-          <w:rFonts w:ascii="Times Roman" w:eastAsiaTheme="minorEastAsia" w:hAnsi="Times Roman" w:cs="Times Roman"/>
-          <w:color w:val="000000"/>
-          <w:sz w:val="24"/>
-          <w:szCs w:val="24"/>
-        </w:rPr>
-        <w:t xml:space="preserve"> exploration </w:t>
-      </w:r>
-      <w:r>
-        <w:rPr>
-          <w:rFonts w:ascii="Times Roman" w:eastAsiaTheme="minorEastAsia" w:hAnsi="Times Roman" w:cs="Times Roman"/>
-          <w:color w:val="000000"/>
-          <w:sz w:val="24"/>
-          <w:szCs w:val="24"/>
-        </w:rPr>
-        <w:t xml:space="preserve">which can show </w:t>
-      </w:r>
-      <w:r>
-        <w:rPr>
-          <w:rFonts w:ascii="Times Roman" w:eastAsiaTheme="minorEastAsia" w:hAnsi="Times Roman" w:cs="Times Roman"/>
-          <w:color w:val="000000"/>
-          <w:sz w:val="24"/>
-          <w:szCs w:val="24"/>
-        </w:rPr>
-        <w:t>user</w:t>
-      </w:r>
-      <w:r>
-        <w:rPr>
-          <w:rFonts w:ascii="Times Roman" w:eastAsiaTheme="minorEastAsia" w:hAnsi="Times Roman" w:cs="Times Roman"/>
-          <w:color w:val="000000"/>
-          <w:sz w:val="24"/>
-          <w:szCs w:val="24"/>
-        </w:rPr>
-        <w:t xml:space="preserve"> preferences based on </w:t>
-      </w:r>
-      <w:r>
-        <w:rPr>
-          <w:rFonts w:ascii="Times Roman" w:eastAsiaTheme="minorEastAsia" w:hAnsi="Times Roman" w:cs="Times Roman"/>
-          <w:color w:val="000000"/>
-          <w:sz w:val="24"/>
-          <w:szCs w:val="24"/>
-        </w:rPr>
-        <w:t>her</w:t>
-      </w:r>
-      <w:r>
-        <w:rPr>
-          <w:rFonts w:ascii="Times Roman" w:eastAsiaTheme="minorEastAsia" w:hAnsi="Times Roman" w:cs="Times Roman"/>
-          <w:color w:val="000000"/>
-          <w:sz w:val="24"/>
-          <w:szCs w:val="24"/>
-        </w:rPr>
-        <w:t xml:space="preserve"> feedback.</w:t>
-      </w:r>
-      <w:r>
-        <w:rPr>
-          <w:rFonts w:ascii="Times Roman" w:eastAsiaTheme="minorEastAsia" w:hAnsi="Times Roman" w:cs="Times Roman"/>
-          <w:color w:val="000000"/>
-          <w:sz w:val="24"/>
-          <w:szCs w:val="24"/>
-        </w:rPr>
-        <w:t xml:space="preserve"> </w:t>
-      </w:r>
-      <w:r>
-        <w:rPr>
-          <w:rFonts w:ascii="Times Roman" w:eastAsiaTheme="minorEastAsia" w:hAnsi="Times Roman" w:cs="Times Roman"/>
-          <w:color w:val="000000"/>
-          <w:sz w:val="24"/>
-          <w:szCs w:val="24"/>
-        </w:rPr>
         <w:t xml:space="preserve">Moreover, </w:t>
       </w:r>
-      <w:proofErr w:type="spellStart"/>
-      <w:r>
-        <w:rPr>
-          <w:rFonts w:ascii="Times Roman" w:eastAsiaTheme="minorEastAsia" w:hAnsi="Times Roman" w:cs="Times Roman"/>
-          <w:color w:val="000000"/>
-          <w:sz w:val="24"/>
-          <w:szCs w:val="24"/>
-        </w:rPr>
-        <w:t>ALiVE</w:t>
-      </w:r>
-      <w:proofErr w:type="spellEnd"/>
-      <w:r>
-        <w:rPr>
-          <w:rFonts w:ascii="Times Roman" w:eastAsiaTheme="minorEastAsia" w:hAnsi="Times Roman" w:cs="Times Roman"/>
-          <w:color w:val="000000"/>
-          <w:sz w:val="24"/>
-          <w:szCs w:val="24"/>
-        </w:rPr>
-        <w:t xml:space="preserve"> must be designed as an efficient scheme due to </w:t>
+      <w:r>
+        <w:rPr>
+          <w:rFonts w:ascii="Times Roman" w:eastAsiaTheme="minorEastAsia" w:hAnsi="Times Roman" w:cs="Times Roman"/>
+          <w:color w:val="000000"/>
+          <w:sz w:val="24"/>
+          <w:szCs w:val="24"/>
+        </w:rPr>
+        <w:t xml:space="preserve">ALiVE must be designed as an efficient scheme due to </w:t>
       </w:r>
       <w:r>
         <w:rPr>
@@ -7056,13 +6825,13 @@
           <w:numId w:val="11"/>
         </w:numPr>
       </w:pPr>
-      <w:bookmarkStart w:id="5" w:name="_Toc519711960"/>
-      <w:bookmarkStart w:id="6" w:name="_Toc520212732"/>
+      <w:bookmarkStart w:id="4" w:name="_Toc519711960"/>
+      <w:bookmarkStart w:id="5" w:name="_Toc520212732"/>
       <w:r>
         <w:t>Research Problem</w:t>
       </w:r>
+      <w:bookmarkEnd w:id="4"/>
       <w:bookmarkEnd w:id="5"/>
-      <w:bookmarkEnd w:id="6"/>
     </w:p>
     <w:p/>
     <w:p>
@@ -7266,8 +7035,8 @@
           <w:lang w:val="en-AU"/>
         </w:rPr>
       </w:pPr>
-      <w:bookmarkStart w:id="7" w:name="_Toc519711961"/>
-      <w:bookmarkStart w:id="8" w:name="_Toc520212733"/>
+      <w:bookmarkStart w:id="6" w:name="_Toc519711961"/>
+      <w:bookmarkStart w:id="7" w:name="_Toc520212733"/>
       <w:r>
         <w:rPr>
           <w:lang w:val="en-AU"/>
@@ -7292,8 +7061,8 @@
         </w:rPr>
         <w:t>Challenges</w:t>
       </w:r>
+      <w:bookmarkEnd w:id="6"/>
       <w:bookmarkEnd w:id="7"/>
-      <w:bookmarkEnd w:id="8"/>
     </w:p>
     <w:p>
       <w:pPr>
@@ -8255,16 +8024,16 @@
           <w:lang w:val="en-AU"/>
         </w:rPr>
       </w:pPr>
-      <w:bookmarkStart w:id="9" w:name="_Toc519711962"/>
-      <w:bookmarkStart w:id="10" w:name="_Toc520212734"/>
+      <w:bookmarkStart w:id="8" w:name="_Toc519711962"/>
+      <w:bookmarkStart w:id="9" w:name="_Toc520212734"/>
       <w:r>
         <w:rPr>
           <w:lang w:val="en-AU"/>
         </w:rPr>
         <w:t>Expected Research Outcomes</w:t>
       </w:r>
+      <w:bookmarkEnd w:id="8"/>
       <w:bookmarkEnd w:id="9"/>
-      <w:bookmarkEnd w:id="10"/>
     </w:p>
     <w:p>
       <w:pPr>
@@ -8656,8 +8425,8 @@
           <w:lang w:val="en-AU"/>
         </w:rPr>
       </w:pPr>
-      <w:bookmarkStart w:id="11" w:name="_Toc519711963"/>
-      <w:bookmarkStart w:id="12" w:name="_Toc520212735"/>
+      <w:bookmarkStart w:id="10" w:name="_Toc519711963"/>
+      <w:bookmarkStart w:id="11" w:name="_Toc520212735"/>
       <w:r>
         <w:rPr>
           <w:lang w:val="en-AU"/>
@@ -8670,8 +8439,8 @@
         </w:rPr>
         <w:t>ructures</w:t>
       </w:r>
+      <w:bookmarkEnd w:id="10"/>
       <w:bookmarkEnd w:id="11"/>
-      <w:bookmarkEnd w:id="12"/>
     </w:p>
     <w:p>
       <w:pPr>
@@ -8711,27 +8480,7 @@
           <w:sz w:val="24"/>
           <w:szCs w:val="24"/>
         </w:rPr>
-        <w:t xml:space="preserve">t is </w:t>
-      </w:r>
-      <w:proofErr w:type="spellStart"/>
-      <w:r>
-        <w:rPr>
-          <w:rFonts w:ascii="Times Roman" w:eastAsiaTheme="minorEastAsia" w:hAnsi="Times Roman" w:cs="Times Roman"/>
-          <w:color w:val="000000"/>
-          <w:sz w:val="24"/>
-          <w:szCs w:val="24"/>
-        </w:rPr>
-        <w:t>organised</w:t>
-      </w:r>
-      <w:proofErr w:type="spellEnd"/>
-      <w:r>
-        <w:rPr>
-          <w:rFonts w:ascii="Times Roman" w:eastAsiaTheme="minorEastAsia" w:hAnsi="Times Roman" w:cs="Times Roman"/>
-          <w:color w:val="000000"/>
-          <w:sz w:val="24"/>
-          <w:szCs w:val="24"/>
-        </w:rPr>
-        <w:t xml:space="preserve"> as the following.</w:t>
+        <w:t>t is organised as the following.</w:t>
       </w:r>
       <w:r>
         <w:rPr>
@@ -8847,16 +8596,16 @@
           <w:lang w:val="en-AU"/>
         </w:rPr>
       </w:pPr>
-      <w:bookmarkStart w:id="13" w:name="_Toc519711964"/>
-      <w:bookmarkStart w:id="14" w:name="_Toc520212736"/>
+      <w:bookmarkStart w:id="12" w:name="_Toc519711964"/>
+      <w:bookmarkStart w:id="13" w:name="_Toc520212736"/>
       <w:r>
         <w:rPr>
           <w:lang w:val="en-AU"/>
         </w:rPr>
         <w:t>Related Work</w:t>
       </w:r>
+      <w:bookmarkEnd w:id="12"/>
       <w:bookmarkEnd w:id="13"/>
-      <w:bookmarkEnd w:id="14"/>
     </w:p>
     <w:p>
       <w:pPr>
@@ -8877,19 +8626,19 @@
           <w:numId w:val="0"/>
         </w:numPr>
       </w:pPr>
-      <w:bookmarkStart w:id="15" w:name="_Toc520212737"/>
+      <w:bookmarkStart w:id="14" w:name="_Toc520212737"/>
       <w:r>
         <w:t>2.1.</w:t>
       </w:r>
       <w:r>
         <w:tab/>
       </w:r>
-      <w:bookmarkStart w:id="16" w:name="_Toc519711965"/>
+      <w:bookmarkStart w:id="15" w:name="_Toc519711965"/>
       <w:r>
         <w:t>View Recommendation</w:t>
       </w:r>
+      <w:bookmarkEnd w:id="14"/>
       <w:bookmarkEnd w:id="15"/>
-      <w:bookmarkEnd w:id="16"/>
     </w:p>
     <w:p/>
     <w:p>
@@ -9310,20 +9059,8 @@
           <w:szCs w:val="24"/>
           <w:lang w:val="en-AU"/>
         </w:rPr>
-        <w:t xml:space="preserve">as a formal declarative visual language for data visualization called </w:t>
-      </w:r>
-      <w:proofErr w:type="spellStart"/>
-      <w:r>
-        <w:rPr>
-          <w:rFonts w:ascii="Times Roman" w:eastAsiaTheme="minorEastAsia" w:hAnsi="Times Roman" w:cs="Times Roman"/>
-          <w:color w:val="000000"/>
-          <w:sz w:val="24"/>
-          <w:szCs w:val="24"/>
-          <w:lang w:val="en-AU"/>
-        </w:rPr>
-        <w:t>VizQL</w:t>
-      </w:r>
-      <w:proofErr w:type="spellEnd"/>
+        <w:t>as a formal declarative visual language for data visualization called VizQL</w:t>
+      </w:r>
       <w:r>
         <w:rPr>
           <w:rFonts w:ascii="Times Roman" w:eastAsiaTheme="minorEastAsia" w:hAnsi="Times Roman" w:cs="Times Roman"/>
@@ -9413,29 +9150,7 @@
           <w:szCs w:val="24"/>
           <w:lang w:val="en-AU"/>
         </w:rPr>
-        <w:t xml:space="preserve">used </w:t>
-      </w:r>
-      <w:proofErr w:type="spellStart"/>
-      <w:r>
-        <w:rPr>
-          <w:rFonts w:ascii="Times Roman" w:eastAsiaTheme="minorEastAsia" w:hAnsi="Times Roman" w:cs="Times Roman"/>
-          <w:color w:val="000000"/>
-          <w:sz w:val="24"/>
-          <w:szCs w:val="24"/>
-          <w:lang w:val="en-AU"/>
-        </w:rPr>
-        <w:t>VizQL</w:t>
-      </w:r>
-      <w:proofErr w:type="spellEnd"/>
-      <w:r>
-        <w:rPr>
-          <w:rFonts w:ascii="Times Roman" w:eastAsiaTheme="minorEastAsia" w:hAnsi="Times Roman" w:cs="Times Roman"/>
-          <w:color w:val="000000"/>
-          <w:sz w:val="24"/>
-          <w:szCs w:val="24"/>
-          <w:lang w:val="en-AU"/>
-        </w:rPr>
-        <w:t xml:space="preserve"> to automatically generates recommended chart types</w:t>
+        <w:t>used VizQL to automatically generates recommended chart types</w:t>
       </w:r>
       <w:r>
         <w:rPr>
@@ -9787,29 +9502,7 @@
           <w:szCs w:val="24"/>
           <w:lang w:val="en-AU"/>
         </w:rPr>
-        <w:t xml:space="preserve"> Vega-</w:t>
-      </w:r>
-      <w:proofErr w:type="spellStart"/>
-      <w:r>
-        <w:rPr>
-          <w:rFonts w:ascii="Times Roman" w:eastAsiaTheme="minorEastAsia" w:hAnsi="Times Roman" w:cs="Times Roman"/>
-          <w:color w:val="000000"/>
-          <w:sz w:val="24"/>
-          <w:szCs w:val="24"/>
-          <w:lang w:val="en-AU"/>
-        </w:rPr>
-        <w:t>lite</w:t>
-      </w:r>
-      <w:proofErr w:type="spellEnd"/>
-      <w:r>
-        <w:rPr>
-          <w:rFonts w:ascii="Times Roman" w:eastAsiaTheme="minorEastAsia" w:hAnsi="Times Roman" w:cs="Times Roman"/>
-          <w:color w:val="000000"/>
-          <w:sz w:val="24"/>
-          <w:szCs w:val="24"/>
-          <w:lang w:val="en-AU"/>
-        </w:rPr>
-        <w:t xml:space="preserve"> </w:t>
+        <w:t xml:space="preserve"> Vega-lite </w:t>
       </w:r>
       <w:r>
         <w:rPr>
@@ -9909,29 +9602,7 @@
           <w:szCs w:val="24"/>
           <w:lang w:val="en-AU"/>
         </w:rPr>
-        <w:t>Vega-</w:t>
-      </w:r>
-      <w:proofErr w:type="spellStart"/>
-      <w:r>
-        <w:rPr>
-          <w:rFonts w:ascii="Times Roman" w:eastAsiaTheme="minorEastAsia" w:hAnsi="Times Roman" w:cs="Times Roman"/>
-          <w:color w:val="000000"/>
-          <w:sz w:val="24"/>
-          <w:szCs w:val="24"/>
-          <w:lang w:val="en-AU"/>
-        </w:rPr>
-        <w:t>lite</w:t>
-      </w:r>
-      <w:proofErr w:type="spellEnd"/>
-      <w:r>
-        <w:rPr>
-          <w:rFonts w:ascii="Times Roman" w:eastAsiaTheme="minorEastAsia" w:hAnsi="Times Roman" w:cs="Times Roman"/>
-          <w:color w:val="000000"/>
-          <w:sz w:val="24"/>
-          <w:szCs w:val="24"/>
-          <w:lang w:val="en-AU"/>
-        </w:rPr>
-        <w:t xml:space="preserve"> is </w:t>
+        <w:t xml:space="preserve">Vega-lite is </w:t>
       </w:r>
       <w:r>
         <w:rPr>
@@ -10376,17 +10047,7 @@
           <w:szCs w:val="24"/>
           <w:lang w:val="en-AU"/>
         </w:rPr>
-        <w:t>(e.g. swapping, flipping, and drill-down)</w:t>
-      </w:r>
-      <w:r>
-        <w:rPr>
-          <w:rFonts w:ascii="Times Roman" w:eastAsiaTheme="minorEastAsia" w:hAnsi="Times Roman" w:cs="Times Roman"/>
-          <w:color w:val="000000"/>
-          <w:sz w:val="24"/>
-          <w:szCs w:val="24"/>
-          <w:lang w:val="en-AU"/>
-        </w:rPr>
-        <w:t xml:space="preserve"> </w:t>
+        <w:t xml:space="preserve">(e.g. swapping, flipping, and drill-down) </w:t>
       </w:r>
       <w:r>
         <w:rPr>
@@ -10506,29 +10167,7 @@
           <w:szCs w:val="24"/>
           <w:lang w:val="en-AU"/>
         </w:rPr>
-        <w:t xml:space="preserve">, called </w:t>
-      </w:r>
-      <w:proofErr w:type="spellStart"/>
-      <w:r>
-        <w:rPr>
-          <w:rFonts w:ascii="Times Roman" w:eastAsiaTheme="minorEastAsia" w:hAnsi="Times Roman" w:cs="Times Roman"/>
-          <w:color w:val="000000"/>
-          <w:sz w:val="24"/>
-          <w:szCs w:val="24"/>
-          <w:lang w:val="en-AU"/>
-        </w:rPr>
-        <w:t>VizDeck</w:t>
-      </w:r>
-      <w:proofErr w:type="spellEnd"/>
-      <w:r>
-        <w:rPr>
-          <w:rFonts w:ascii="Times Roman" w:eastAsiaTheme="minorEastAsia" w:hAnsi="Times Roman" w:cs="Times Roman"/>
-          <w:color w:val="000000"/>
-          <w:sz w:val="24"/>
-          <w:szCs w:val="24"/>
-          <w:lang w:val="en-AU"/>
-        </w:rPr>
-        <w:t xml:space="preserve">. </w:t>
+        <w:t xml:space="preserve">, called VizDeck. </w:t>
       </w:r>
       <w:r>
         <w:rPr>
@@ -10758,13 +10397,13 @@
           <w:numId w:val="17"/>
         </w:numPr>
       </w:pPr>
-      <w:bookmarkStart w:id="17" w:name="_Toc519711966"/>
-      <w:bookmarkStart w:id="18" w:name="_Toc520212738"/>
+      <w:bookmarkStart w:id="16" w:name="_Toc519711966"/>
+      <w:bookmarkStart w:id="17" w:name="_Toc520212738"/>
       <w:r>
         <w:t>Result Diversification</w:t>
       </w:r>
+      <w:bookmarkEnd w:id="16"/>
       <w:bookmarkEnd w:id="17"/>
-      <w:bookmarkEnd w:id="18"/>
     </w:p>
     <w:p/>
     <w:p>
@@ -11175,27 +10814,7 @@
           <w:sz w:val="24"/>
           <w:szCs w:val="24"/>
         </w:rPr>
-        <w:t>, but most of them can be classified in one of this categories: (</w:t>
-      </w:r>
-      <w:proofErr w:type="spellStart"/>
-      <w:r>
-        <w:rPr>
-          <w:rFonts w:ascii="Times Roman" w:eastAsiaTheme="minorEastAsia" w:hAnsi="Times Roman" w:cs="Times Roman"/>
-          <w:color w:val="000000"/>
-          <w:sz w:val="24"/>
-          <w:szCs w:val="24"/>
-        </w:rPr>
-        <w:t>i</w:t>
-      </w:r>
-      <w:proofErr w:type="spellEnd"/>
-      <w:r>
-        <w:rPr>
-          <w:rFonts w:ascii="Times Roman" w:eastAsiaTheme="minorEastAsia" w:hAnsi="Times Roman" w:cs="Times Roman"/>
-          <w:color w:val="000000"/>
-          <w:sz w:val="24"/>
-          <w:szCs w:val="24"/>
-        </w:rPr>
-        <w:t xml:space="preserve">) content-based diversity, means selecting results based on dissimilarity to each other </w:t>
+        <w:t xml:space="preserve">, but most of them can be classified in one of this categories: (i) content-based diversity, means selecting results based on dissimilarity to each other </w:t>
       </w:r>
       <w:r>
         <w:rPr>
@@ -11428,11 +11047,11 @@
           <w:numId w:val="17"/>
         </w:numPr>
       </w:pPr>
-      <w:bookmarkStart w:id="19" w:name="_Toc520212739"/>
+      <w:bookmarkStart w:id="18" w:name="_Toc520212739"/>
       <w:r>
         <w:t>Active Learning</w:t>
       </w:r>
-      <w:bookmarkEnd w:id="19"/>
+      <w:bookmarkEnd w:id="18"/>
     </w:p>
     <w:p>
       <w:pPr>
@@ -12182,16 +11801,16 @@
           <w:lang w:val="en-AU"/>
         </w:rPr>
       </w:pPr>
-      <w:bookmarkStart w:id="20" w:name="_Toc519711967"/>
-      <w:bookmarkStart w:id="21" w:name="_Toc520212740"/>
+      <w:bookmarkStart w:id="19" w:name="_Toc519711967"/>
+      <w:bookmarkStart w:id="20" w:name="_Toc520212740"/>
       <w:r>
         <w:rPr>
           <w:lang w:val="en-AU"/>
         </w:rPr>
         <w:t>Approach and Methodology</w:t>
       </w:r>
+      <w:bookmarkEnd w:id="19"/>
       <w:bookmarkEnd w:id="20"/>
-      <w:bookmarkEnd w:id="21"/>
       <w:r>
         <w:rPr>
           <w:lang w:val="en-AU"/>
@@ -12217,8 +11836,8 @@
           <w:lang w:val="en-AU"/>
         </w:rPr>
       </w:pPr>
-      <w:bookmarkStart w:id="22" w:name="_Toc519711968"/>
-      <w:bookmarkStart w:id="23" w:name="_Toc520212741"/>
+      <w:bookmarkStart w:id="21" w:name="_Toc519711968"/>
+      <w:bookmarkStart w:id="22" w:name="_Toc520212741"/>
       <w:r>
         <w:rPr>
           <w:lang w:val="en-AU"/>
@@ -12231,8 +11850,8 @@
         </w:rPr>
         <w:t>iversifying View Recommendation for Visual Data Exploration</w:t>
       </w:r>
+      <w:bookmarkEnd w:id="21"/>
       <w:bookmarkEnd w:id="22"/>
-      <w:bookmarkEnd w:id="23"/>
     </w:p>
     <w:p>
       <w:pPr>
@@ -13188,7 +12807,6 @@
           <w:szCs w:val="24"/>
         </w:rPr>
       </w:pPr>
-      <w:proofErr w:type="gramStart"/>
       <w:r>
         <w:rPr>
           <w:rFonts w:ascii="Times New Roman" w:hAnsi="Times New Roman" w:cs="Times New Roman"/>
@@ -13196,16 +12814,7 @@
           <w:szCs w:val="24"/>
         </w:rPr>
         <w:lastRenderedPageBreak/>
-        <w:t>where</w:t>
-      </w:r>
-      <w:proofErr w:type="gramEnd"/>
-      <w:r>
-        <w:rPr>
-          <w:rFonts w:ascii="Times New Roman" w:hAnsi="Times New Roman" w:cs="Times New Roman"/>
-          <w:sz w:val="24"/>
-          <w:szCs w:val="24"/>
-        </w:rPr>
-        <w:t xml:space="preserve"> </w:t>
+        <w:t xml:space="preserve">where </w:t>
       </w:r>
       <m:oMath>
         <m:r>
@@ -13881,16 +13490,16 @@
           <w:lang w:val="en-AU"/>
         </w:rPr>
       </w:pPr>
-      <w:bookmarkStart w:id="24" w:name="_Toc519711969"/>
-      <w:bookmarkStart w:id="25" w:name="_Toc520212742"/>
+      <w:bookmarkStart w:id="23" w:name="_Toc519711969"/>
+      <w:bookmarkStart w:id="24" w:name="_Toc520212742"/>
       <w:r>
         <w:rPr>
           <w:lang w:val="en-AU"/>
         </w:rPr>
         <w:t>The Improved Schemes</w:t>
       </w:r>
+      <w:bookmarkEnd w:id="23"/>
       <w:bookmarkEnd w:id="24"/>
-      <w:bookmarkEnd w:id="25"/>
     </w:p>
     <w:p>
       <w:pPr>
@@ -13963,29 +13572,7 @@
           <w:szCs w:val="24"/>
           <w:lang w:val="en-AU"/>
         </w:rPr>
-        <w:t xml:space="preserve"> for </w:t>
-      </w:r>
-      <w:proofErr w:type="spellStart"/>
-      <w:r>
-        <w:rPr>
-          <w:rFonts w:ascii="Times Roman" w:eastAsiaTheme="minorEastAsia" w:hAnsi="Times Roman" w:cs="Times Roman"/>
-          <w:color w:val="000000"/>
-          <w:sz w:val="24"/>
-          <w:szCs w:val="24"/>
-          <w:lang w:val="en-AU"/>
-        </w:rPr>
-        <w:t>DiVE</w:t>
-      </w:r>
-      <w:proofErr w:type="spellEnd"/>
-      <w:r>
-        <w:rPr>
-          <w:rFonts w:ascii="Times Roman" w:eastAsiaTheme="minorEastAsia" w:hAnsi="Times Roman" w:cs="Times Roman"/>
-          <w:color w:val="000000"/>
-          <w:sz w:val="24"/>
-          <w:szCs w:val="24"/>
-          <w:lang w:val="en-AU"/>
-        </w:rPr>
-        <w:t xml:space="preserve"> scheme: 1) diversification function; 2) </w:t>
+        <w:t xml:space="preserve"> for DiVE scheme: 1) diversification function; 2) </w:t>
       </w:r>
       <w:r>
         <w:rPr>
@@ -14025,29 +13612,7 @@
           <w:szCs w:val="24"/>
           <w:lang w:val="en-AU"/>
         </w:rPr>
-        <w:t xml:space="preserve">urrent results that we have are using </w:t>
-      </w:r>
-      <w:proofErr w:type="spellStart"/>
-      <w:r>
-        <w:rPr>
-          <w:rFonts w:ascii="Times Roman" w:eastAsiaTheme="minorEastAsia" w:hAnsi="Times Roman" w:cs="Times Roman"/>
-          <w:color w:val="000000"/>
-          <w:sz w:val="24"/>
-          <w:szCs w:val="24"/>
-          <w:lang w:val="en-AU"/>
-        </w:rPr>
-        <w:t>MaxSum</w:t>
-      </w:r>
-      <w:proofErr w:type="spellEnd"/>
-      <w:r>
-        <w:rPr>
-          <w:rFonts w:ascii="Times Roman" w:eastAsiaTheme="minorEastAsia" w:hAnsi="Times Roman" w:cs="Times Roman"/>
-          <w:color w:val="000000"/>
-          <w:sz w:val="24"/>
-          <w:szCs w:val="24"/>
-          <w:lang w:val="en-AU"/>
-        </w:rPr>
-        <w:t xml:space="preserve"> diversi</w:t>
+        <w:t>urrent results that we have are using MaxSum diversi</w:t>
       </w:r>
       <w:r>
         <w:rPr>
@@ -14069,27 +13634,15 @@
         </w:rPr>
         <w:t xml:space="preserve">ation. </w:t>
       </w:r>
-      <w:proofErr w:type="spellStart"/>
-      <w:r>
-        <w:rPr>
-          <w:rFonts w:ascii="Times Roman" w:eastAsiaTheme="minorEastAsia" w:hAnsi="Times Roman" w:cs="Times Roman"/>
-          <w:color w:val="000000"/>
-          <w:sz w:val="24"/>
-          <w:szCs w:val="24"/>
-          <w:lang w:val="en-AU"/>
-        </w:rPr>
-        <w:t>MaxSum</w:t>
-      </w:r>
-      <w:proofErr w:type="spellEnd"/>
-      <w:r>
-        <w:rPr>
-          <w:rFonts w:ascii="Times Roman" w:eastAsiaTheme="minorEastAsia" w:hAnsi="Times Roman" w:cs="Times Roman"/>
-          <w:color w:val="000000"/>
-          <w:sz w:val="24"/>
-          <w:szCs w:val="24"/>
-          <w:lang w:val="en-AU"/>
-        </w:rPr>
-        <w:t xml:space="preserve"> uses average score of diversity of the set S which is by computing the total sum of all distances then dividing by </w:t>
+      <w:r>
+        <w:rPr>
+          <w:rFonts w:ascii="Times Roman" w:eastAsiaTheme="minorEastAsia" w:hAnsi="Times Roman" w:cs="Times Roman"/>
+          <w:color w:val="000000"/>
+          <w:sz w:val="24"/>
+          <w:szCs w:val="24"/>
+          <w:lang w:val="en-AU"/>
+        </w:rPr>
+        <w:t xml:space="preserve">MaxSum uses average score of diversity of the set S which is by computing the total sum of all distances then dividing by </w:t>
       </w:r>
       <m:oMath>
         <m:r>
@@ -14143,27 +13696,15 @@
         </w:rPr>
         <w:t xml:space="preserve">another diversification function such as </w:t>
       </w:r>
-      <w:proofErr w:type="spellStart"/>
-      <w:r>
-        <w:rPr>
-          <w:rFonts w:ascii="Times Roman" w:eastAsiaTheme="minorEastAsia" w:hAnsi="Times Roman" w:cs="Times Roman"/>
-          <w:color w:val="000000"/>
-          <w:sz w:val="24"/>
-          <w:szCs w:val="24"/>
-          <w:lang w:val="en-AU"/>
-        </w:rPr>
-        <w:t>MaxMin</w:t>
-      </w:r>
-      <w:proofErr w:type="spellEnd"/>
-      <w:r>
-        <w:rPr>
-          <w:rFonts w:ascii="Times Roman" w:eastAsiaTheme="minorEastAsia" w:hAnsi="Times Roman" w:cs="Times Roman"/>
-          <w:color w:val="000000"/>
-          <w:sz w:val="24"/>
-          <w:szCs w:val="24"/>
-          <w:lang w:val="en-AU"/>
-        </w:rPr>
-        <w:t xml:space="preserve"> uses the maximum of minimum score of distance in the set </w:t>
+      <w:r>
+        <w:rPr>
+          <w:rFonts w:ascii="Times Roman" w:eastAsiaTheme="minorEastAsia" w:hAnsi="Times Roman" w:cs="Times Roman"/>
+          <w:color w:val="000000"/>
+          <w:sz w:val="24"/>
+          <w:szCs w:val="24"/>
+          <w:lang w:val="en-AU"/>
+        </w:rPr>
+        <w:t xml:space="preserve">MaxMin uses the maximum of minimum score of distance in the set </w:t>
       </w:r>
       <w:r>
         <w:rPr>
@@ -14285,29 +13826,7 @@
           <w:szCs w:val="24"/>
           <w:lang w:val="en-AU"/>
         </w:rPr>
-        <w:t xml:space="preserve"> = 80, </w:t>
-      </w:r>
-      <w:proofErr w:type="spellStart"/>
-      <w:r>
-        <w:rPr>
-          <w:rFonts w:ascii="Times Roman" w:eastAsiaTheme="minorEastAsia" w:hAnsi="Times Roman" w:cs="Times Roman"/>
-          <w:color w:val="000000"/>
-          <w:sz w:val="24"/>
-          <w:szCs w:val="24"/>
-          <w:lang w:val="en-AU"/>
-        </w:rPr>
-        <w:t>DiVE</w:t>
-      </w:r>
-      <w:proofErr w:type="spellEnd"/>
-      <w:r>
-        <w:rPr>
-          <w:rFonts w:ascii="Times Roman" w:eastAsiaTheme="minorEastAsia" w:hAnsi="Times Roman" w:cs="Times Roman"/>
-          <w:color w:val="000000"/>
-          <w:sz w:val="24"/>
-          <w:szCs w:val="24"/>
-          <w:lang w:val="en-AU"/>
-        </w:rPr>
-        <w:t xml:space="preserve"> can prune more queries but there </w:t>
+        <w:t xml:space="preserve"> = 80, DiVE can prune more queries but there </w:t>
       </w:r>
       <w:r>
         <w:rPr>
@@ -14474,7 +13993,6 @@
         </w:rPr>
         <w:t xml:space="preserve"> </w:t>
       </w:r>
-      <w:proofErr w:type="spellStart"/>
       <w:r>
         <w:rPr>
           <w:rFonts w:ascii="Times Roman" w:eastAsiaTheme="minorEastAsia" w:hAnsi="Times Roman" w:cs="Times Roman"/>
@@ -14485,7 +14003,6 @@
         </w:rPr>
         <w:t>DiVE</w:t>
       </w:r>
-      <w:proofErr w:type="spellEnd"/>
       <w:r>
         <w:rPr>
           <w:rFonts w:ascii="Times Roman" w:eastAsiaTheme="minorEastAsia" w:hAnsi="Times Roman" w:cs="Times Roman"/>
@@ -14534,20 +14051,8 @@
           <w:szCs w:val="24"/>
           <w:lang w:val="en-AU"/>
         </w:rPr>
-        <w:t xml:space="preserve"> to the baseline methods, however, </w:t>
-      </w:r>
-      <w:proofErr w:type="spellStart"/>
-      <w:r>
-        <w:rPr>
-          <w:rFonts w:ascii="Times Roman" w:eastAsiaTheme="minorEastAsia" w:hAnsi="Times Roman" w:cs="Times Roman"/>
-          <w:color w:val="000000"/>
-          <w:sz w:val="24"/>
-          <w:szCs w:val="24"/>
-          <w:lang w:val="en-AU"/>
-        </w:rPr>
-        <w:t>DiVE</w:t>
-      </w:r>
-      <w:proofErr w:type="spellEnd"/>
+        <w:t xml:space="preserve"> to the baseline methods, however, DiVE</w:t>
+      </w:r>
       <w:r>
         <w:rPr>
           <w:rFonts w:ascii="Times Roman" w:eastAsiaTheme="minorEastAsia" w:hAnsi="Times Roman" w:cs="Times Roman"/>
@@ -14636,20 +14141,8 @@
           <w:szCs w:val="24"/>
           <w:lang w:val="en-AU"/>
         </w:rPr>
-        <w:t xml:space="preserve"> (e.g., Flight dataset). To generate all possible views </w:t>
-      </w:r>
-      <w:proofErr w:type="gramStart"/>
-      <w:r>
-        <w:rPr>
-          <w:rFonts w:ascii="Times Roman" w:eastAsiaTheme="minorEastAsia" w:hAnsi="Times Roman" w:cs="Times Roman"/>
-          <w:color w:val="000000"/>
-          <w:sz w:val="24"/>
-          <w:szCs w:val="24"/>
-          <w:lang w:val="en-AU"/>
-        </w:rPr>
-        <w:t xml:space="preserve">from </w:t>
-      </w:r>
-      <w:proofErr w:type="gramEnd"/>
+        <w:t xml:space="preserve"> (e.g., Flight dataset). To generate all possible views from </w:t>
+      </w:r>
       <m:oMath>
         <m:sSub>
           <m:sSubPr>
@@ -14800,29 +14293,7 @@
           <w:szCs w:val="24"/>
           <w:lang w:val="en-AU"/>
         </w:rPr>
-        <w:t xml:space="preserve">used. In case of </w:t>
-      </w:r>
-      <w:proofErr w:type="spellStart"/>
-      <w:r>
-        <w:rPr>
-          <w:rFonts w:ascii="Times Roman" w:eastAsiaTheme="minorEastAsia" w:hAnsi="Times Roman" w:cs="Times Roman"/>
-          <w:color w:val="000000"/>
-          <w:sz w:val="24"/>
-          <w:szCs w:val="24"/>
-          <w:lang w:val="en-AU"/>
-        </w:rPr>
-        <w:t>DiVE</w:t>
-      </w:r>
-      <w:proofErr w:type="spellEnd"/>
-      <w:r>
-        <w:rPr>
-          <w:rFonts w:ascii="Times Roman" w:eastAsiaTheme="minorEastAsia" w:hAnsi="Times Roman" w:cs="Times Roman"/>
-          <w:color w:val="000000"/>
-          <w:sz w:val="24"/>
-          <w:szCs w:val="24"/>
-          <w:lang w:val="en-AU"/>
-        </w:rPr>
-        <w:t xml:space="preserve"> scheme, </w:t>
+        <w:t xml:space="preserve">used. In case of DiVE scheme, </w:t>
       </w:r>
       <w:r>
         <w:rPr>
@@ -14902,29 +14373,7 @@
           <w:szCs w:val="24"/>
           <w:lang w:val="en-AU"/>
         </w:rPr>
-        <w:t xml:space="preserve">Hence, </w:t>
-      </w:r>
-      <w:proofErr w:type="spellStart"/>
-      <w:r>
-        <w:rPr>
-          <w:rFonts w:ascii="Times Roman" w:eastAsiaTheme="minorEastAsia" w:hAnsi="Times Roman" w:cs="Times Roman"/>
-          <w:color w:val="000000"/>
-          <w:sz w:val="24"/>
-          <w:szCs w:val="24"/>
-          <w:lang w:val="en-AU"/>
-        </w:rPr>
-        <w:t>DiVE</w:t>
-      </w:r>
-      <w:proofErr w:type="spellEnd"/>
-      <w:r>
-        <w:rPr>
-          <w:rFonts w:ascii="Times Roman" w:eastAsiaTheme="minorEastAsia" w:hAnsi="Times Roman" w:cs="Times Roman"/>
-          <w:color w:val="000000"/>
-          <w:sz w:val="24"/>
-          <w:szCs w:val="24"/>
-          <w:lang w:val="en-AU"/>
-        </w:rPr>
-        <w:t xml:space="preserve"> </w:t>
+        <w:t xml:space="preserve">Hence, DiVE </w:t>
       </w:r>
       <w:r>
         <w:rPr>
@@ -15038,233 +14487,187 @@
           <w:szCs w:val="24"/>
           <w:lang w:val="en-AU"/>
         </w:rPr>
+        <w:t xml:space="preserve">, ALiVE </w:t>
+      </w:r>
+      <w:r>
+        <w:rPr>
+          <w:rFonts w:ascii="Times Roman" w:eastAsiaTheme="minorEastAsia" w:hAnsi="Times Roman" w:cs="Times Roman"/>
+          <w:color w:val="000000"/>
+          <w:sz w:val="24"/>
+          <w:szCs w:val="24"/>
+          <w:lang w:val="en-AU"/>
+        </w:rPr>
+        <w:t>is</w:t>
+      </w:r>
+      <w:r>
+        <w:rPr>
+          <w:rFonts w:ascii="Times Roman" w:eastAsiaTheme="minorEastAsia" w:hAnsi="Times Roman" w:cs="Times Roman"/>
+          <w:color w:val="000000"/>
+          <w:sz w:val="24"/>
+          <w:szCs w:val="24"/>
+          <w:lang w:val="en-AU"/>
+        </w:rPr>
+        <w:t xml:space="preserve"> proposed as the conversational data exploration model</w:t>
+      </w:r>
+      <w:r>
+        <w:rPr>
+          <w:rFonts w:ascii="Times Roman" w:eastAsiaTheme="minorEastAsia" w:hAnsi="Times Roman" w:cs="Times Roman"/>
+          <w:color w:val="000000"/>
+          <w:sz w:val="24"/>
+          <w:szCs w:val="24"/>
+          <w:lang w:val="en-AU"/>
+        </w:rPr>
+        <w:t xml:space="preserve"> which </w:t>
+      </w:r>
+      <w:r>
+        <w:rPr>
+          <w:rFonts w:ascii="Times Roman" w:eastAsiaTheme="minorEastAsia" w:hAnsi="Times Roman" w:cs="Times Roman"/>
+          <w:color w:val="000000"/>
+          <w:sz w:val="24"/>
+          <w:szCs w:val="24"/>
+          <w:lang w:val="en-AU"/>
+        </w:rPr>
+        <w:t>supports</w:t>
+      </w:r>
+      <w:r>
+        <w:rPr>
+          <w:rFonts w:ascii="Times Roman" w:eastAsiaTheme="minorEastAsia" w:hAnsi="Times Roman" w:cs="Times Roman"/>
+          <w:color w:val="000000"/>
+          <w:sz w:val="24"/>
+          <w:szCs w:val="24"/>
+          <w:lang w:val="en-AU"/>
+        </w:rPr>
+        <w:t xml:space="preserve"> iterative </w:t>
+      </w:r>
+      <w:r>
+        <w:rPr>
+          <w:rFonts w:ascii="Times Roman" w:eastAsiaTheme="minorEastAsia" w:hAnsi="Times Roman" w:cs="Times Roman"/>
+          <w:color w:val="000000"/>
+          <w:sz w:val="24"/>
+          <w:szCs w:val="24"/>
+          <w:lang w:val="en-AU"/>
+        </w:rPr>
+        <w:t xml:space="preserve">data </w:t>
+      </w:r>
+      <w:r>
+        <w:rPr>
+          <w:rFonts w:ascii="Times Roman" w:eastAsiaTheme="minorEastAsia" w:hAnsi="Times Roman" w:cs="Times Roman"/>
+          <w:color w:val="000000"/>
+          <w:sz w:val="24"/>
+          <w:szCs w:val="24"/>
+          <w:lang w:val="en-AU"/>
+        </w:rPr>
+        <w:t>exploration</w:t>
+      </w:r>
+      <w:r>
+        <w:rPr>
+          <w:rFonts w:ascii="Times Roman" w:eastAsiaTheme="minorEastAsia" w:hAnsi="Times Roman" w:cs="Times Roman"/>
+          <w:color w:val="000000"/>
+          <w:sz w:val="24"/>
+          <w:szCs w:val="24"/>
+          <w:lang w:val="en-AU"/>
+        </w:rPr>
+        <w:t xml:space="preserve"> and </w:t>
+      </w:r>
+      <w:r>
+        <w:rPr>
+          <w:rFonts w:ascii="Times Roman" w:eastAsiaTheme="minorEastAsia" w:hAnsi="Times Roman" w:cs="Times Roman"/>
+          <w:color w:val="000000"/>
+          <w:sz w:val="24"/>
+          <w:szCs w:val="24"/>
+          <w:lang w:val="en-AU"/>
+        </w:rPr>
+        <w:t xml:space="preserve">pay attention to </w:t>
+      </w:r>
+      <w:r>
+        <w:rPr>
+          <w:rFonts w:ascii="Times Roman" w:eastAsiaTheme="minorEastAsia" w:hAnsi="Times Roman" w:cs="Times Roman"/>
+          <w:color w:val="000000"/>
+          <w:sz w:val="24"/>
+          <w:szCs w:val="24"/>
+          <w:lang w:val="en-AU"/>
+        </w:rPr>
+        <w:t>user preference</w:t>
+      </w:r>
+      <w:r>
+        <w:rPr>
+          <w:rFonts w:ascii="Times Roman" w:eastAsiaTheme="minorEastAsia" w:hAnsi="Times Roman" w:cs="Times Roman"/>
+          <w:color w:val="000000"/>
+          <w:sz w:val="24"/>
+          <w:szCs w:val="24"/>
+          <w:lang w:val="en-AU"/>
+        </w:rPr>
+        <w:t>s</w:t>
+      </w:r>
+      <w:r>
+        <w:rPr>
+          <w:rFonts w:ascii="Times Roman" w:eastAsiaTheme="minorEastAsia" w:hAnsi="Times Roman" w:cs="Times Roman"/>
+          <w:color w:val="000000"/>
+          <w:sz w:val="24"/>
+          <w:szCs w:val="24"/>
+          <w:lang w:val="en-AU"/>
+        </w:rPr>
+        <w:t>.</w:t>
+      </w:r>
+      <w:r>
+        <w:rPr>
+          <w:rFonts w:ascii="Times Roman" w:eastAsiaTheme="minorEastAsia" w:hAnsi="Times Roman" w:cs="Times Roman"/>
+          <w:color w:val="000000"/>
+          <w:sz w:val="24"/>
+          <w:szCs w:val="24"/>
+          <w:lang w:val="en-AU"/>
+        </w:rPr>
+        <w:t xml:space="preserve"> </w:t>
+      </w:r>
+      <w:r>
+        <w:rPr>
+          <w:rFonts w:ascii="Times Roman" w:eastAsiaTheme="minorEastAsia" w:hAnsi="Times Roman" w:cs="Times Roman"/>
+          <w:color w:val="000000"/>
+          <w:sz w:val="24"/>
+          <w:szCs w:val="24"/>
+          <w:lang w:val="en-AU"/>
+        </w:rPr>
+        <w:t>Beside</w:t>
+      </w:r>
+      <w:r>
+        <w:rPr>
+          <w:rFonts w:ascii="Times Roman" w:eastAsiaTheme="minorEastAsia" w:hAnsi="Times Roman" w:cs="Times Roman"/>
+          <w:color w:val="000000"/>
+          <w:sz w:val="24"/>
+          <w:szCs w:val="24"/>
+          <w:lang w:val="en-AU"/>
+        </w:rPr>
+        <w:t xml:space="preserve"> consider importance score and diversity</w:t>
+      </w:r>
+      <w:r>
+        <w:rPr>
+          <w:rFonts w:ascii="Times Roman" w:eastAsiaTheme="minorEastAsia" w:hAnsi="Times Roman" w:cs="Times Roman"/>
+          <w:color w:val="000000"/>
+          <w:sz w:val="24"/>
+          <w:szCs w:val="24"/>
+          <w:lang w:val="en-AU"/>
+        </w:rPr>
+        <w:t xml:space="preserve"> such as in DiVE</w:t>
+      </w:r>
+      <w:r>
+        <w:rPr>
+          <w:rFonts w:ascii="Times Roman" w:eastAsiaTheme="minorEastAsia" w:hAnsi="Times Roman" w:cs="Times Roman"/>
+          <w:color w:val="000000"/>
+          <w:sz w:val="24"/>
+          <w:szCs w:val="24"/>
+          <w:lang w:val="en-AU"/>
+        </w:rPr>
         <w:t xml:space="preserve">, </w:t>
       </w:r>
-      <w:proofErr w:type="spellStart"/>
-      <w:r>
-        <w:rPr>
-          <w:rFonts w:ascii="Times Roman" w:eastAsiaTheme="minorEastAsia" w:hAnsi="Times Roman" w:cs="Times Roman"/>
-          <w:color w:val="000000"/>
-          <w:sz w:val="24"/>
-          <w:szCs w:val="24"/>
-          <w:lang w:val="en-AU"/>
-        </w:rPr>
-        <w:t>ALiVE</w:t>
-      </w:r>
-      <w:proofErr w:type="spellEnd"/>
-      <w:r>
-        <w:rPr>
-          <w:rFonts w:ascii="Times Roman" w:eastAsiaTheme="minorEastAsia" w:hAnsi="Times Roman" w:cs="Times Roman"/>
-          <w:color w:val="000000"/>
-          <w:sz w:val="24"/>
-          <w:szCs w:val="24"/>
-          <w:lang w:val="en-AU"/>
-        </w:rPr>
-        <w:t xml:space="preserve"> </w:t>
-      </w:r>
-      <w:r>
-        <w:rPr>
-          <w:rFonts w:ascii="Times Roman" w:eastAsiaTheme="minorEastAsia" w:hAnsi="Times Roman" w:cs="Times Roman"/>
-          <w:color w:val="000000"/>
-          <w:sz w:val="24"/>
-          <w:szCs w:val="24"/>
-          <w:lang w:val="en-AU"/>
-        </w:rPr>
-        <w:t>is</w:t>
-      </w:r>
-      <w:r>
-        <w:rPr>
-          <w:rFonts w:ascii="Times Roman" w:eastAsiaTheme="minorEastAsia" w:hAnsi="Times Roman" w:cs="Times Roman"/>
-          <w:color w:val="000000"/>
-          <w:sz w:val="24"/>
-          <w:szCs w:val="24"/>
-          <w:lang w:val="en-AU"/>
-        </w:rPr>
-        <w:t xml:space="preserve"> proposed as the conversational data exploration model</w:t>
-      </w:r>
-      <w:r>
-        <w:rPr>
-          <w:rFonts w:ascii="Times Roman" w:eastAsiaTheme="minorEastAsia" w:hAnsi="Times Roman" w:cs="Times Roman"/>
-          <w:color w:val="000000"/>
-          <w:sz w:val="24"/>
-          <w:szCs w:val="24"/>
-          <w:lang w:val="en-AU"/>
-        </w:rPr>
-        <w:t xml:space="preserve"> which </w:t>
-      </w:r>
-      <w:r>
-        <w:rPr>
-          <w:rFonts w:ascii="Times Roman" w:eastAsiaTheme="minorEastAsia" w:hAnsi="Times Roman" w:cs="Times Roman"/>
-          <w:color w:val="000000"/>
-          <w:sz w:val="24"/>
-          <w:szCs w:val="24"/>
-          <w:lang w:val="en-AU"/>
-        </w:rPr>
-        <w:t>supports</w:t>
-      </w:r>
-      <w:r>
-        <w:rPr>
-          <w:rFonts w:ascii="Times Roman" w:eastAsiaTheme="minorEastAsia" w:hAnsi="Times Roman" w:cs="Times Roman"/>
-          <w:color w:val="000000"/>
-          <w:sz w:val="24"/>
-          <w:szCs w:val="24"/>
-          <w:lang w:val="en-AU"/>
-        </w:rPr>
-        <w:t xml:space="preserve"> iterative </w:t>
-      </w:r>
-      <w:r>
-        <w:rPr>
-          <w:rFonts w:ascii="Times Roman" w:eastAsiaTheme="minorEastAsia" w:hAnsi="Times Roman" w:cs="Times Roman"/>
-          <w:color w:val="000000"/>
-          <w:sz w:val="24"/>
-          <w:szCs w:val="24"/>
-          <w:lang w:val="en-AU"/>
-        </w:rPr>
-        <w:t xml:space="preserve">data </w:t>
-      </w:r>
-      <w:r>
-        <w:rPr>
-          <w:rFonts w:ascii="Times Roman" w:eastAsiaTheme="minorEastAsia" w:hAnsi="Times Roman" w:cs="Times Roman"/>
-          <w:color w:val="000000"/>
-          <w:sz w:val="24"/>
-          <w:szCs w:val="24"/>
-          <w:lang w:val="en-AU"/>
-        </w:rPr>
-        <w:t>exploration</w:t>
-      </w:r>
-      <w:r>
-        <w:rPr>
-          <w:rFonts w:ascii="Times Roman" w:eastAsiaTheme="minorEastAsia" w:hAnsi="Times Roman" w:cs="Times Roman"/>
-          <w:color w:val="000000"/>
-          <w:sz w:val="24"/>
-          <w:szCs w:val="24"/>
-          <w:lang w:val="en-AU"/>
-        </w:rPr>
-        <w:t xml:space="preserve"> and </w:t>
-      </w:r>
-      <w:r>
-        <w:rPr>
-          <w:rFonts w:ascii="Times Roman" w:eastAsiaTheme="minorEastAsia" w:hAnsi="Times Roman" w:cs="Times Roman"/>
-          <w:color w:val="000000"/>
-          <w:sz w:val="24"/>
-          <w:szCs w:val="24"/>
-          <w:lang w:val="en-AU"/>
-        </w:rPr>
-        <w:t xml:space="preserve">pay attention to </w:t>
-      </w:r>
-      <w:r>
-        <w:rPr>
-          <w:rFonts w:ascii="Times Roman" w:eastAsiaTheme="minorEastAsia" w:hAnsi="Times Roman" w:cs="Times Roman"/>
-          <w:color w:val="000000"/>
-          <w:sz w:val="24"/>
-          <w:szCs w:val="24"/>
-          <w:lang w:val="en-AU"/>
-        </w:rPr>
-        <w:t>user preference</w:t>
-      </w:r>
-      <w:r>
-        <w:rPr>
-          <w:rFonts w:ascii="Times Roman" w:eastAsiaTheme="minorEastAsia" w:hAnsi="Times Roman" w:cs="Times Roman"/>
-          <w:color w:val="000000"/>
-          <w:sz w:val="24"/>
-          <w:szCs w:val="24"/>
-          <w:lang w:val="en-AU"/>
-        </w:rPr>
-        <w:t>s</w:t>
-      </w:r>
-      <w:r>
-        <w:rPr>
-          <w:rFonts w:ascii="Times Roman" w:eastAsiaTheme="minorEastAsia" w:hAnsi="Times Roman" w:cs="Times Roman"/>
-          <w:color w:val="000000"/>
-          <w:sz w:val="24"/>
-          <w:szCs w:val="24"/>
-          <w:lang w:val="en-AU"/>
-        </w:rPr>
-        <w:t>.</w:t>
-      </w:r>
-      <w:r>
-        <w:rPr>
-          <w:rFonts w:ascii="Times Roman" w:eastAsiaTheme="minorEastAsia" w:hAnsi="Times Roman" w:cs="Times Roman"/>
-          <w:color w:val="000000"/>
-          <w:sz w:val="24"/>
-          <w:szCs w:val="24"/>
-          <w:lang w:val="en-AU"/>
-        </w:rPr>
-        <w:t xml:space="preserve"> </w:t>
-      </w:r>
-      <w:r>
-        <w:rPr>
-          <w:rFonts w:ascii="Times Roman" w:eastAsiaTheme="minorEastAsia" w:hAnsi="Times Roman" w:cs="Times Roman"/>
-          <w:color w:val="000000"/>
-          <w:sz w:val="24"/>
-          <w:szCs w:val="24"/>
-          <w:lang w:val="en-AU"/>
-        </w:rPr>
-        <w:t>Beside</w:t>
-      </w:r>
-      <w:r>
-        <w:rPr>
-          <w:rFonts w:ascii="Times Roman" w:eastAsiaTheme="minorEastAsia" w:hAnsi="Times Roman" w:cs="Times Roman"/>
-          <w:color w:val="000000"/>
-          <w:sz w:val="24"/>
-          <w:szCs w:val="24"/>
-          <w:lang w:val="en-AU"/>
-        </w:rPr>
-        <w:t xml:space="preserve"> consider importance score and diversity</w:t>
-      </w:r>
-      <w:r>
-        <w:rPr>
-          <w:rFonts w:ascii="Times Roman" w:eastAsiaTheme="minorEastAsia" w:hAnsi="Times Roman" w:cs="Times Roman"/>
-          <w:color w:val="000000"/>
-          <w:sz w:val="24"/>
-          <w:szCs w:val="24"/>
-          <w:lang w:val="en-AU"/>
-        </w:rPr>
-        <w:t xml:space="preserve"> such as in </w:t>
-      </w:r>
-      <w:proofErr w:type="spellStart"/>
-      <w:r>
-        <w:rPr>
-          <w:rFonts w:ascii="Times Roman" w:eastAsiaTheme="minorEastAsia" w:hAnsi="Times Roman" w:cs="Times Roman"/>
-          <w:color w:val="000000"/>
-          <w:sz w:val="24"/>
-          <w:szCs w:val="24"/>
-          <w:lang w:val="en-AU"/>
-        </w:rPr>
-        <w:t>DiVE</w:t>
-      </w:r>
-      <w:proofErr w:type="spellEnd"/>
-      <w:r>
-        <w:rPr>
-          <w:rFonts w:ascii="Times Roman" w:eastAsiaTheme="minorEastAsia" w:hAnsi="Times Roman" w:cs="Times Roman"/>
-          <w:color w:val="000000"/>
-          <w:sz w:val="24"/>
-          <w:szCs w:val="24"/>
-          <w:lang w:val="en-AU"/>
-        </w:rPr>
-        <w:t xml:space="preserve">, </w:t>
-      </w:r>
-      <w:proofErr w:type="spellStart"/>
-      <w:r>
-        <w:rPr>
-          <w:rFonts w:ascii="Times Roman" w:eastAsiaTheme="minorEastAsia" w:hAnsi="Times Roman" w:cs="Times Roman"/>
-          <w:color w:val="000000"/>
-          <w:sz w:val="24"/>
-          <w:szCs w:val="24"/>
-          <w:lang w:val="en-AU"/>
-        </w:rPr>
-        <w:t>ALiVE</w:t>
-      </w:r>
-      <w:proofErr w:type="spellEnd"/>
-      <w:r>
-        <w:rPr>
-          <w:rFonts w:ascii="Times Roman" w:eastAsiaTheme="minorEastAsia" w:hAnsi="Times Roman" w:cs="Times Roman"/>
-          <w:color w:val="000000"/>
-          <w:sz w:val="24"/>
-          <w:szCs w:val="24"/>
-          <w:lang w:val="en-AU"/>
-        </w:rPr>
-        <w:t xml:space="preserve"> uses active learning paradigm to present views in each iteration. </w:t>
+      <w:r>
+        <w:rPr>
+          <w:rFonts w:ascii="Times Roman" w:eastAsiaTheme="minorEastAsia" w:hAnsi="Times Roman" w:cs="Times Roman"/>
+          <w:color w:val="000000"/>
+          <w:sz w:val="24"/>
+          <w:szCs w:val="24"/>
+          <w:lang w:val="en-AU"/>
+        </w:rPr>
+        <w:t xml:space="preserve">ALiVE uses active learning paradigm to present views in each iteration. </w:t>
       </w:r>
       <w:r>
         <w:rPr>
@@ -16393,8 +15796,8 @@
           <w:lang w:val="en-AU"/>
         </w:rPr>
       </w:pPr>
-      <w:bookmarkStart w:id="26" w:name="_Toc519711970"/>
-      <w:bookmarkStart w:id="27" w:name="_Toc520212743"/>
+      <w:bookmarkStart w:id="25" w:name="_Toc519711970"/>
+      <w:bookmarkStart w:id="26" w:name="_Toc520212743"/>
       <w:r>
         <w:rPr>
           <w:lang w:val="en-AU"/>
@@ -16402,8 +15805,8 @@
         <w:lastRenderedPageBreak/>
         <w:t>Experiment and Evaluation</w:t>
       </w:r>
+      <w:bookmarkEnd w:id="25"/>
       <w:bookmarkEnd w:id="26"/>
-      <w:bookmarkEnd w:id="27"/>
     </w:p>
     <w:p>
       <w:pPr>
@@ -16423,16 +15826,16 @@
           <w:lang w:val="en-AU"/>
         </w:rPr>
       </w:pPr>
-      <w:bookmarkStart w:id="28" w:name="_Toc519711971"/>
-      <w:bookmarkStart w:id="29" w:name="_Toc520212744"/>
+      <w:bookmarkStart w:id="27" w:name="_Toc519711971"/>
+      <w:bookmarkStart w:id="28" w:name="_Toc520212744"/>
       <w:r>
         <w:rPr>
           <w:lang w:val="en-AU"/>
         </w:rPr>
         <w:t>Current Results and Analysis</w:t>
       </w:r>
+      <w:bookmarkEnd w:id="27"/>
       <w:bookmarkEnd w:id="28"/>
-      <w:bookmarkEnd w:id="29"/>
     </w:p>
     <w:p>
       <w:pPr>
@@ -16628,61 +16031,7 @@
                 <w:sz w:val="20"/>
                 <w:szCs w:val="20"/>
               </w:rPr>
-              <w:t>3 (Attribute</w:t>
-            </w:r>
-            <w:proofErr w:type="gramStart"/>
-            <w:r>
-              <w:rPr>
-                <w:rFonts w:ascii="Times New Roman" w:hAnsi="Times New Roman" w:cs="Times New Roman"/>
-                <w:sz w:val="20"/>
-                <w:szCs w:val="20"/>
-              </w:rPr>
-              <w:t>) :</w:t>
-            </w:r>
-            <w:proofErr w:type="gramEnd"/>
-            <w:r>
-              <w:rPr>
-                <w:rFonts w:ascii="Times New Roman" w:hAnsi="Times New Roman" w:cs="Times New Roman"/>
-                <w:sz w:val="20"/>
-                <w:szCs w:val="20"/>
-              </w:rPr>
-              <w:t xml:space="preserve"> 2(Measure) : 1(</w:t>
-            </w:r>
-            <w:proofErr w:type="spellStart"/>
-            <w:r>
-              <w:rPr>
-                <w:rFonts w:ascii="Times New Roman" w:hAnsi="Times New Roman" w:cs="Times New Roman"/>
-                <w:sz w:val="20"/>
-                <w:szCs w:val="20"/>
-              </w:rPr>
-              <w:t>Agg</w:t>
-            </w:r>
-            <w:proofErr w:type="spellEnd"/>
-            <w:r>
-              <w:rPr>
-                <w:rFonts w:ascii="Times New Roman" w:hAnsi="Times New Roman" w:cs="Times New Roman"/>
-                <w:sz w:val="20"/>
-                <w:szCs w:val="20"/>
-              </w:rPr>
-              <w:t xml:space="preserve">. </w:t>
-            </w:r>
-            <w:proofErr w:type="spellStart"/>
-            <w:r>
-              <w:rPr>
-                <w:rFonts w:ascii="Times New Roman" w:hAnsi="Times New Roman" w:cs="Times New Roman"/>
-                <w:sz w:val="20"/>
-                <w:szCs w:val="20"/>
-              </w:rPr>
-              <w:t>Func</w:t>
-            </w:r>
-            <w:proofErr w:type="spellEnd"/>
-            <w:r>
-              <w:rPr>
-                <w:rFonts w:ascii="Times New Roman" w:hAnsi="Times New Roman" w:cs="Times New Roman"/>
-                <w:sz w:val="20"/>
-                <w:szCs w:val="20"/>
-              </w:rPr>
-              <w:t>)</w:t>
+              <w:t>3 (Attribute) : 2(Measure) : 1(Agg. Func)</w:t>
             </w:r>
           </w:p>
         </w:tc>
@@ -17758,7 +17107,7 @@
                 <w:szCs w:val="24"/>
               </w:rPr>
               <w:pict w14:anchorId="057BB070">
-                <v:shape id="_x0000_i1026" type="#_x0000_t75" style="width:217.25pt;height:142.75pt">
+                <v:shape id="_x0000_i1026" type="#_x0000_t75" style="width:216.75pt;height:142.5pt">
                   <v:imagedata r:id="rId16" o:title="error_f_s"/>
                 </v:shape>
               </w:pict>
@@ -17800,43 +17149,7 @@
           <w:sz w:val="24"/>
           <w:szCs w:val="24"/>
         </w:rPr>
-        <w:t xml:space="preserve"> Pruning performance of </w:t>
-      </w:r>
-      <w:proofErr w:type="spellStart"/>
-      <w:r>
-        <w:rPr>
-          <w:rFonts w:ascii="Times New Roman" w:hAnsi="Times New Roman" w:cs="Times New Roman"/>
-          <w:sz w:val="24"/>
-          <w:szCs w:val="24"/>
-        </w:rPr>
-        <w:t>DiVE</w:t>
-      </w:r>
-      <w:proofErr w:type="spellEnd"/>
-      <w:r>
-        <w:rPr>
-          <w:rFonts w:ascii="Times New Roman" w:hAnsi="Times New Roman" w:cs="Times New Roman"/>
-          <w:sz w:val="24"/>
-          <w:szCs w:val="24"/>
-        </w:rPr>
-        <w:t>-</w:t>
-      </w:r>
-      <w:proofErr w:type="spellStart"/>
-      <w:r>
-        <w:rPr>
-          <w:rFonts w:ascii="Times New Roman" w:hAnsi="Times New Roman" w:cs="Times New Roman"/>
-          <w:sz w:val="24"/>
-          <w:szCs w:val="24"/>
-        </w:rPr>
-        <w:t>dSwap</w:t>
-      </w:r>
-      <w:proofErr w:type="spellEnd"/>
-      <w:r>
-        <w:rPr>
-          <w:rFonts w:ascii="Times New Roman" w:hAnsi="Times New Roman" w:cs="Times New Roman"/>
-          <w:sz w:val="24"/>
-          <w:szCs w:val="24"/>
-        </w:rPr>
-        <w:t>-Adaptive</w:t>
+        <w:t xml:space="preserve"> Pruning performance of DiVE-dSwap-Adaptive</w:t>
       </w:r>
     </w:p>
     <w:p>
@@ -17910,18 +17223,32 @@
           <w:sz w:val="24"/>
           <w:szCs w:val="24"/>
         </w:rPr>
-        <w:t xml:space="preserve">of </w:t>
-      </w:r>
-      <w:proofErr w:type="spellStart"/>
-      <w:r>
-        <w:rPr>
-          <w:rFonts w:ascii="Times New Roman" w:hAnsi="Times New Roman" w:cs="Times New Roman"/>
-          <w:sz w:val="24"/>
-          <w:szCs w:val="24"/>
-        </w:rPr>
-        <w:t>DiVE</w:t>
-      </w:r>
-      <w:proofErr w:type="spellEnd"/>
+        <w:t xml:space="preserve">of DiVE-dSwap-Adaptive with different values of </w:t>
+      </w:r>
+      <w:r>
+        <w:rPr>
+          <w:rFonts w:ascii="Cambria Math" w:hAnsi="Cambria Math" w:cs="Cambria Math"/>
+          <w:sz w:val="24"/>
+          <w:szCs w:val="24"/>
+        </w:rPr>
+        <w:t>𝑃𝐼</w:t>
+      </w:r>
+      <w:r>
+        <w:rPr>
+          <w:rFonts w:ascii="Times New Roman" w:hAnsi="Times New Roman" w:cs="Times New Roman"/>
+          <w:sz w:val="24"/>
+          <w:szCs w:val="24"/>
+        </w:rPr>
+        <w:t xml:space="preserve">. </w:t>
+      </w:r>
+      <w:r>
+        <w:rPr>
+          <w:rFonts w:ascii="Times New Roman" w:hAnsi="Times New Roman" w:cs="Times New Roman"/>
+          <w:sz w:val="24"/>
+          <w:szCs w:val="24"/>
+        </w:rPr>
+        <w:t>The interesting observation is the fact that DiVE</w:t>
+      </w:r>
       <w:r>
         <w:rPr>
           <w:rFonts w:ascii="Times New Roman" w:hAnsi="Times New Roman" w:cs="Times New Roman"/>
@@ -17930,23 +17257,13 @@
         </w:rPr>
         <w:t>-</w:t>
       </w:r>
-      <w:proofErr w:type="spellStart"/>
-      <w:r>
-        <w:rPr>
-          <w:rFonts w:ascii="Times New Roman" w:hAnsi="Times New Roman" w:cs="Times New Roman"/>
-          <w:sz w:val="24"/>
-          <w:szCs w:val="24"/>
-        </w:rPr>
-        <w:t>dSwap</w:t>
-      </w:r>
-      <w:proofErr w:type="spellEnd"/>
-      <w:r>
-        <w:rPr>
-          <w:rFonts w:ascii="Times New Roman" w:hAnsi="Times New Roman" w:cs="Times New Roman"/>
-          <w:sz w:val="24"/>
-          <w:szCs w:val="24"/>
-        </w:rPr>
-        <w:t xml:space="preserve">-Adaptive with different values of </w:t>
+      <w:r>
+        <w:rPr>
+          <w:rFonts w:ascii="Times New Roman" w:hAnsi="Times New Roman" w:cs="Times New Roman"/>
+          <w:sz w:val="24"/>
+          <w:szCs w:val="24"/>
+        </w:rPr>
+        <w:t xml:space="preserve">dSwap-Adative is able to prune 15% queries for </w:t>
       </w:r>
       <w:r>
         <w:rPr>
@@ -17954,6 +17271,54 @@
           <w:sz w:val="24"/>
           <w:szCs w:val="24"/>
         </w:rPr>
+        <w:t>𝜆</w:t>
+      </w:r>
+      <w:r>
+        <w:rPr>
+          <w:rFonts w:ascii="Times New Roman" w:hAnsi="Times New Roman" w:cs="Times New Roman"/>
+          <w:sz w:val="24"/>
+          <w:szCs w:val="24"/>
+        </w:rPr>
+        <w:t xml:space="preserve"> values as low as 0.2. For higher values of </w:t>
+      </w:r>
+      <w:r>
+        <w:rPr>
+          <w:rFonts w:ascii="Cambria Math" w:hAnsi="Cambria Math" w:cs="Cambria Math"/>
+          <w:sz w:val="24"/>
+          <w:szCs w:val="24"/>
+        </w:rPr>
+        <w:t>𝜆</w:t>
+      </w:r>
+      <w:r>
+        <w:rPr>
+          <w:rFonts w:ascii="Times New Roman" w:hAnsi="Times New Roman" w:cs="Times New Roman"/>
+          <w:sz w:val="24"/>
+          <w:szCs w:val="24"/>
+        </w:rPr>
+        <w:t xml:space="preserve"> the percentage of pruned queries is between 60% and 90%. </w:t>
+      </w:r>
+      <w:r>
+        <w:rPr>
+          <w:rFonts w:ascii="Times New Roman" w:hAnsi="Times New Roman" w:cs="Times New Roman"/>
+          <w:sz w:val="24"/>
+          <w:szCs w:val="24"/>
+        </w:rPr>
+        <w:t>The</w:t>
+      </w:r>
+      <w:r>
+        <w:rPr>
+          <w:rFonts w:ascii="Times New Roman" w:hAnsi="Times New Roman" w:cs="Times New Roman"/>
+          <w:sz w:val="24"/>
+          <w:szCs w:val="24"/>
+        </w:rPr>
+        <w:t xml:space="preserve"> highest number of queries are pruned for </w:t>
+      </w:r>
+      <w:r>
+        <w:rPr>
+          <w:rFonts w:ascii="Cambria Math" w:hAnsi="Cambria Math" w:cs="Cambria Math"/>
+          <w:sz w:val="24"/>
+          <w:szCs w:val="24"/>
+        </w:rPr>
         <w:t>𝑃𝐼</w:t>
       </w:r>
       <w:r>
@@ -17962,49 +17327,31 @@
           <w:sz w:val="24"/>
           <w:szCs w:val="24"/>
         </w:rPr>
-        <w:t xml:space="preserve">. </w:t>
-      </w:r>
-      <w:r>
-        <w:rPr>
-          <w:rFonts w:ascii="Times New Roman" w:hAnsi="Times New Roman" w:cs="Times New Roman"/>
-          <w:sz w:val="24"/>
-          <w:szCs w:val="24"/>
-        </w:rPr>
-        <w:t xml:space="preserve">The interesting observation is the fact that </w:t>
-      </w:r>
-      <w:proofErr w:type="spellStart"/>
-      <w:r>
-        <w:rPr>
-          <w:rFonts w:ascii="Times New Roman" w:hAnsi="Times New Roman" w:cs="Times New Roman"/>
-          <w:sz w:val="24"/>
-          <w:szCs w:val="24"/>
-        </w:rPr>
-        <w:t>DiVE</w:t>
-      </w:r>
-      <w:r>
-        <w:rPr>
-          <w:rFonts w:ascii="Times New Roman" w:hAnsi="Times New Roman" w:cs="Times New Roman"/>
-          <w:sz w:val="24"/>
-          <w:szCs w:val="24"/>
-        </w:rPr>
-        <w:t>-</w:t>
-      </w:r>
-      <w:r>
-        <w:rPr>
-          <w:rFonts w:ascii="Times New Roman" w:hAnsi="Times New Roman" w:cs="Times New Roman"/>
-          <w:sz w:val="24"/>
-          <w:szCs w:val="24"/>
-        </w:rPr>
-        <w:t>dSwap-Adative</w:t>
-      </w:r>
-      <w:proofErr w:type="spellEnd"/>
-      <w:r>
-        <w:rPr>
-          <w:rFonts w:ascii="Times New Roman" w:hAnsi="Times New Roman" w:cs="Times New Roman"/>
-          <w:sz w:val="24"/>
-          <w:szCs w:val="24"/>
-        </w:rPr>
-        <w:t xml:space="preserve"> is able to prune 15% queries for </w:t>
+        <w:t xml:space="preserve"> = 0.8. </w:t>
+      </w:r>
+      <w:r>
+        <w:rPr>
+          <w:rFonts w:ascii="Times New Roman" w:hAnsi="Times New Roman" w:cs="Times New Roman"/>
+          <w:sz w:val="24"/>
+          <w:szCs w:val="24"/>
+        </w:rPr>
+        <w:t>Further we evaluate th</w:t>
+      </w:r>
+      <w:r>
+        <w:rPr>
+          <w:rFonts w:ascii="Times New Roman" w:hAnsi="Times New Roman" w:cs="Times New Roman"/>
+          <w:sz w:val="24"/>
+          <w:szCs w:val="24"/>
+        </w:rPr>
+        <w:t xml:space="preserve">e effectiveness of methods with </w:t>
+      </w:r>
+      <w:r>
+        <w:rPr>
+          <w:rFonts w:ascii="Times New Roman" w:hAnsi="Times New Roman" w:cs="Times New Roman"/>
+          <w:sz w:val="24"/>
+          <w:szCs w:val="24"/>
+        </w:rPr>
+        <w:t xml:space="preserve">adaptive pruning in terms of the </w:t>
       </w:r>
       <w:r>
         <w:rPr>
@@ -18012,15 +17359,15 @@
           <w:sz w:val="24"/>
           <w:szCs w:val="24"/>
         </w:rPr>
-        <w:t>𝜆</w:t>
-      </w:r>
-      <w:r>
-        <w:rPr>
-          <w:rFonts w:ascii="Times New Roman" w:hAnsi="Times New Roman" w:cs="Times New Roman"/>
-          <w:sz w:val="24"/>
-          <w:szCs w:val="24"/>
-        </w:rPr>
-        <w:t xml:space="preserve"> values as low as 0.2. For higher values of </w:t>
+        <w:t>𝐹</w:t>
+      </w:r>
+      <w:r>
+        <w:rPr>
+          <w:rFonts w:ascii="Times New Roman" w:hAnsi="Times New Roman" w:cs="Times New Roman"/>
+          <w:sz w:val="24"/>
+          <w:szCs w:val="24"/>
+        </w:rPr>
+        <w:t xml:space="preserve"> (</w:t>
       </w:r>
       <w:r>
         <w:rPr>
@@ -18028,31 +17375,47 @@
           <w:sz w:val="24"/>
           <w:szCs w:val="24"/>
         </w:rPr>
-        <w:t>𝜆</w:t>
-      </w:r>
-      <w:r>
-        <w:rPr>
-          <w:rFonts w:ascii="Times New Roman" w:hAnsi="Times New Roman" w:cs="Times New Roman"/>
-          <w:sz w:val="24"/>
-          <w:szCs w:val="24"/>
-        </w:rPr>
-        <w:t xml:space="preserve"> the percentage of pruned queries is between 60% and 90%. </w:t>
-      </w:r>
-      <w:r>
-        <w:rPr>
-          <w:rFonts w:ascii="Times New Roman" w:hAnsi="Times New Roman" w:cs="Times New Roman"/>
-          <w:sz w:val="24"/>
-          <w:szCs w:val="24"/>
-        </w:rPr>
-        <w:t>The</w:t>
-      </w:r>
-      <w:r>
-        <w:rPr>
-          <w:rFonts w:ascii="Times New Roman" w:hAnsi="Times New Roman" w:cs="Times New Roman"/>
-          <w:sz w:val="24"/>
-          <w:szCs w:val="24"/>
-        </w:rPr>
-        <w:t xml:space="preserve"> highest number of queries are pruned for </w:t>
+        <w:t>𝑆</w:t>
+      </w:r>
+      <w:r>
+        <w:rPr>
+          <w:rFonts w:ascii="Times New Roman" w:hAnsi="Times New Roman" w:cs="Times New Roman"/>
+          <w:sz w:val="24"/>
+          <w:szCs w:val="24"/>
+        </w:rPr>
+        <w:t xml:space="preserve">) values. Figure </w:t>
+      </w:r>
+      <w:r>
+        <w:rPr>
+          <w:rFonts w:ascii="Times New Roman" w:hAnsi="Times New Roman" w:cs="Times New Roman"/>
+          <w:sz w:val="24"/>
+          <w:szCs w:val="24"/>
+        </w:rPr>
+        <w:t>4</w:t>
+      </w:r>
+      <w:r>
+        <w:rPr>
+          <w:rFonts w:ascii="Times New Roman" w:hAnsi="Times New Roman" w:cs="Times New Roman"/>
+          <w:sz w:val="24"/>
+          <w:szCs w:val="24"/>
+        </w:rPr>
+        <w:t xml:space="preserve"> (</w:t>
+      </w:r>
+      <w:r>
+        <w:rPr>
+          <w:rFonts w:ascii="Times New Roman" w:hAnsi="Times New Roman" w:cs="Times New Roman"/>
+          <w:sz w:val="24"/>
+          <w:szCs w:val="24"/>
+        </w:rPr>
+        <w:t xml:space="preserve">right) </w:t>
+      </w:r>
+      <w:r>
+        <w:rPr>
+          <w:rFonts w:ascii="Times New Roman" w:hAnsi="Times New Roman" w:cs="Times New Roman"/>
+          <w:sz w:val="24"/>
+          <w:szCs w:val="24"/>
+        </w:rPr>
+        <w:t xml:space="preserve">shows the loss in </w:t>
       </w:r>
       <w:r>
         <w:rPr>
@@ -18060,39 +17423,15 @@
           <w:sz w:val="24"/>
           <w:szCs w:val="24"/>
         </w:rPr>
-        <w:t>𝑃𝐼</w:t>
-      </w:r>
-      <w:r>
-        <w:rPr>
-          <w:rFonts w:ascii="Times New Roman" w:hAnsi="Times New Roman" w:cs="Times New Roman"/>
-          <w:sz w:val="24"/>
-          <w:szCs w:val="24"/>
-        </w:rPr>
-        <w:t xml:space="preserve"> = 0.8. </w:t>
-      </w:r>
-      <w:r>
-        <w:rPr>
-          <w:rFonts w:ascii="Times New Roman" w:hAnsi="Times New Roman" w:cs="Times New Roman"/>
-          <w:sz w:val="24"/>
-          <w:szCs w:val="24"/>
-        </w:rPr>
-        <w:t>Further we evaluate th</w:t>
-      </w:r>
-      <w:r>
-        <w:rPr>
-          <w:rFonts w:ascii="Times New Roman" w:hAnsi="Times New Roman" w:cs="Times New Roman"/>
-          <w:sz w:val="24"/>
-          <w:szCs w:val="24"/>
-        </w:rPr>
-        <w:t xml:space="preserve">e effectiveness of methods with </w:t>
-      </w:r>
-      <w:r>
-        <w:rPr>
-          <w:rFonts w:ascii="Times New Roman" w:hAnsi="Times New Roman" w:cs="Times New Roman"/>
-          <w:sz w:val="24"/>
-          <w:szCs w:val="24"/>
-        </w:rPr>
-        <w:t xml:space="preserve">adaptive pruning in terms of the </w:t>
+        <w:t>𝐹</w:t>
+      </w:r>
+      <w:r>
+        <w:rPr>
+          <w:rFonts w:ascii="Times New Roman" w:hAnsi="Times New Roman" w:cs="Times New Roman"/>
+          <w:sz w:val="24"/>
+          <w:szCs w:val="24"/>
+        </w:rPr>
+        <w:t xml:space="preserve"> (</w:t>
       </w:r>
       <w:r>
         <w:rPr>
@@ -18100,6 +17439,22 @@
           <w:sz w:val="24"/>
           <w:szCs w:val="24"/>
         </w:rPr>
+        <w:t>𝑆</w:t>
+      </w:r>
+      <w:r>
+        <w:rPr>
+          <w:rFonts w:ascii="Times New Roman" w:hAnsi="Times New Roman" w:cs="Times New Roman"/>
+          <w:sz w:val="24"/>
+          <w:szCs w:val="24"/>
+        </w:rPr>
+        <w:t xml:space="preserve">) in comparison to the </w:t>
+      </w:r>
+      <w:r>
+        <w:rPr>
+          <w:rFonts w:ascii="Cambria Math" w:hAnsi="Cambria Math" w:cs="Cambria Math"/>
+          <w:sz w:val="24"/>
+          <w:szCs w:val="24"/>
+        </w:rPr>
         <w:t>𝐹</w:t>
       </w:r>
       <w:r>
@@ -18124,139 +17479,7 @@
           <w:sz w:val="24"/>
           <w:szCs w:val="24"/>
         </w:rPr>
-        <w:t xml:space="preserve">) values. Figure </w:t>
-      </w:r>
-      <w:r>
-        <w:rPr>
-          <w:rFonts w:ascii="Times New Roman" w:hAnsi="Times New Roman" w:cs="Times New Roman"/>
-          <w:sz w:val="24"/>
-          <w:szCs w:val="24"/>
-        </w:rPr>
-        <w:t>4</w:t>
-      </w:r>
-      <w:r>
-        <w:rPr>
-          <w:rFonts w:ascii="Times New Roman" w:hAnsi="Times New Roman" w:cs="Times New Roman"/>
-          <w:sz w:val="24"/>
-          <w:szCs w:val="24"/>
-        </w:rPr>
-        <w:t xml:space="preserve"> (</w:t>
-      </w:r>
-      <w:r>
-        <w:rPr>
-          <w:rFonts w:ascii="Times New Roman" w:hAnsi="Times New Roman" w:cs="Times New Roman"/>
-          <w:sz w:val="24"/>
-          <w:szCs w:val="24"/>
-        </w:rPr>
-        <w:t xml:space="preserve">right) </w:t>
-      </w:r>
-      <w:r>
-        <w:rPr>
-          <w:rFonts w:ascii="Times New Roman" w:hAnsi="Times New Roman" w:cs="Times New Roman"/>
-          <w:sz w:val="24"/>
-          <w:szCs w:val="24"/>
-        </w:rPr>
-        <w:t xml:space="preserve">shows the loss in </w:t>
-      </w:r>
-      <w:r>
-        <w:rPr>
-          <w:rFonts w:ascii="Cambria Math" w:hAnsi="Cambria Math" w:cs="Cambria Math"/>
-          <w:sz w:val="24"/>
-          <w:szCs w:val="24"/>
-        </w:rPr>
-        <w:t>𝐹</w:t>
-      </w:r>
-      <w:r>
-        <w:rPr>
-          <w:rFonts w:ascii="Times New Roman" w:hAnsi="Times New Roman" w:cs="Times New Roman"/>
-          <w:sz w:val="24"/>
-          <w:szCs w:val="24"/>
-        </w:rPr>
-        <w:t xml:space="preserve"> (</w:t>
-      </w:r>
-      <w:r>
-        <w:rPr>
-          <w:rFonts w:ascii="Cambria Math" w:hAnsi="Cambria Math" w:cs="Cambria Math"/>
-          <w:sz w:val="24"/>
-          <w:szCs w:val="24"/>
-        </w:rPr>
-        <w:t>𝑆</w:t>
-      </w:r>
-      <w:r>
-        <w:rPr>
-          <w:rFonts w:ascii="Times New Roman" w:hAnsi="Times New Roman" w:cs="Times New Roman"/>
-          <w:sz w:val="24"/>
-          <w:szCs w:val="24"/>
-        </w:rPr>
-        <w:t xml:space="preserve">) in comparison to the </w:t>
-      </w:r>
-      <w:r>
-        <w:rPr>
-          <w:rFonts w:ascii="Cambria Math" w:hAnsi="Cambria Math" w:cs="Cambria Math"/>
-          <w:sz w:val="24"/>
-          <w:szCs w:val="24"/>
-        </w:rPr>
-        <w:t>𝐹</w:t>
-      </w:r>
-      <w:r>
-        <w:rPr>
-          <w:rFonts w:ascii="Times New Roman" w:hAnsi="Times New Roman" w:cs="Times New Roman"/>
-          <w:sz w:val="24"/>
-          <w:szCs w:val="24"/>
-        </w:rPr>
-        <w:t xml:space="preserve"> (</w:t>
-      </w:r>
-      <w:r>
-        <w:rPr>
-          <w:rFonts w:ascii="Cambria Math" w:hAnsi="Cambria Math" w:cs="Cambria Math"/>
-          <w:sz w:val="24"/>
-          <w:szCs w:val="24"/>
-        </w:rPr>
-        <w:t>𝑆</w:t>
-      </w:r>
-      <w:r>
-        <w:rPr>
-          <w:rFonts w:ascii="Times New Roman" w:hAnsi="Times New Roman" w:cs="Times New Roman"/>
-          <w:sz w:val="24"/>
-          <w:szCs w:val="24"/>
-        </w:rPr>
-        <w:t xml:space="preserve">) values achieved by Hypothetical methods. The loss for </w:t>
-      </w:r>
-      <w:proofErr w:type="spellStart"/>
-      <w:r>
-        <w:rPr>
-          <w:rFonts w:ascii="Times New Roman" w:hAnsi="Times New Roman" w:cs="Times New Roman"/>
-          <w:sz w:val="24"/>
-          <w:szCs w:val="24"/>
-        </w:rPr>
-        <w:t>DiVE</w:t>
-      </w:r>
-      <w:proofErr w:type="spellEnd"/>
-      <w:r>
-        <w:rPr>
-          <w:rFonts w:ascii="Times New Roman" w:hAnsi="Times New Roman" w:cs="Times New Roman"/>
-          <w:sz w:val="24"/>
-          <w:szCs w:val="24"/>
-        </w:rPr>
-        <w:t>-</w:t>
-      </w:r>
-      <w:proofErr w:type="spellStart"/>
-      <w:r>
-        <w:rPr>
-          <w:rFonts w:ascii="Times New Roman" w:hAnsi="Times New Roman" w:cs="Times New Roman"/>
-          <w:sz w:val="24"/>
-          <w:szCs w:val="24"/>
-        </w:rPr>
-        <w:t>dSwap</w:t>
-      </w:r>
-      <w:proofErr w:type="spellEnd"/>
-      <w:r>
-        <w:rPr>
-          <w:rFonts w:ascii="Times New Roman" w:hAnsi="Times New Roman" w:cs="Times New Roman"/>
-          <w:sz w:val="24"/>
-          <w:szCs w:val="24"/>
-        </w:rPr>
-        <w:t xml:space="preserve">-Adaptive is 0% for </w:t>
+        <w:t xml:space="preserve">) values achieved by Hypothetical methods. The loss for DiVE-dSwap-Adaptive is 0% for </w:t>
       </w:r>
       <w:r>
         <w:rPr>
@@ -18413,8 +17636,8 @@
           <w:lang w:val="en-AU"/>
         </w:rPr>
       </w:pPr>
-      <w:bookmarkStart w:id="30" w:name="_Toc519711972"/>
-      <w:bookmarkStart w:id="31" w:name="_Toc520212745"/>
+      <w:bookmarkStart w:id="29" w:name="_Toc519711972"/>
+      <w:bookmarkStart w:id="30" w:name="_Toc520212745"/>
       <w:r>
         <w:rPr>
           <w:lang w:val="en-AU"/>
@@ -18433,8 +17656,8 @@
         </w:rPr>
         <w:t>Future Experiments</w:t>
       </w:r>
+      <w:bookmarkEnd w:id="29"/>
       <w:bookmarkEnd w:id="30"/>
-      <w:bookmarkEnd w:id="31"/>
     </w:p>
     <w:p>
       <w:pPr>
@@ -18489,18 +17712,8 @@
           <w:sz w:val="24"/>
           <w:szCs w:val="24"/>
         </w:rPr>
-        <w:t xml:space="preserve">o comprehensive experimental studies for the extended version of </w:t>
-      </w:r>
-      <w:proofErr w:type="spellStart"/>
-      <w:r>
-        <w:rPr>
-          <w:rFonts w:ascii="Times New Roman" w:hAnsi="Times New Roman" w:cs="Times New Roman"/>
-          <w:sz w:val="24"/>
-          <w:szCs w:val="24"/>
-        </w:rPr>
-        <w:t>DiVE</w:t>
-      </w:r>
-      <w:proofErr w:type="spellEnd"/>
+        <w:t>o comprehensive experimental studies for the extended version of DiVE</w:t>
+      </w:r>
       <w:r>
         <w:rPr>
           <w:rFonts w:ascii="Times New Roman" w:hAnsi="Times New Roman" w:cs="Times New Roman"/>
@@ -18515,25 +17728,7 @@
           <w:sz w:val="24"/>
           <w:szCs w:val="24"/>
         </w:rPr>
-        <w:t xml:space="preserve">The main improvement for </w:t>
-      </w:r>
-      <w:proofErr w:type="spellStart"/>
-      <w:r>
-        <w:rPr>
-          <w:rFonts w:ascii="Times New Roman" w:hAnsi="Times New Roman" w:cs="Times New Roman"/>
-          <w:sz w:val="24"/>
-          <w:szCs w:val="24"/>
-        </w:rPr>
-        <w:t>DiVE</w:t>
-      </w:r>
-      <w:proofErr w:type="spellEnd"/>
-      <w:r>
-        <w:rPr>
-          <w:rFonts w:ascii="Times New Roman" w:hAnsi="Times New Roman" w:cs="Times New Roman"/>
-          <w:sz w:val="24"/>
-          <w:szCs w:val="24"/>
-        </w:rPr>
-        <w:t xml:space="preserve"> as explained in the previous section</w:t>
+        <w:t>The main improvement for DiVE as explained in the previous section</w:t>
       </w:r>
       <w:r>
         <w:rPr>
@@ -18661,25 +17856,7 @@
           <w:sz w:val="24"/>
           <w:szCs w:val="24"/>
         </w:rPr>
-        <w:t xml:space="preserve">we will extend </w:t>
-      </w:r>
-      <w:proofErr w:type="spellStart"/>
-      <w:r>
-        <w:rPr>
-          <w:rFonts w:ascii="Times New Roman" w:hAnsi="Times New Roman" w:cs="Times New Roman"/>
-          <w:sz w:val="24"/>
-          <w:szCs w:val="24"/>
-        </w:rPr>
-        <w:t>DiVE</w:t>
-      </w:r>
-      <w:proofErr w:type="spellEnd"/>
-      <w:r>
-        <w:rPr>
-          <w:rFonts w:ascii="Times New Roman" w:hAnsi="Times New Roman" w:cs="Times New Roman"/>
-          <w:sz w:val="24"/>
-          <w:szCs w:val="24"/>
-        </w:rPr>
-        <w:t xml:space="preserve"> to support multi-iteration data exploration to discover user preferences. </w:t>
+        <w:t xml:space="preserve">we will extend DiVE to support multi-iteration data exploration to discover user preferences. </w:t>
       </w:r>
       <w:r>
         <w:rPr>
@@ -18703,25 +17880,7 @@
           <w:sz w:val="24"/>
           <w:szCs w:val="24"/>
         </w:rPr>
-        <w:t xml:space="preserve"> called </w:t>
-      </w:r>
-      <w:proofErr w:type="spellStart"/>
-      <w:r>
-        <w:rPr>
-          <w:rFonts w:ascii="Times New Roman" w:hAnsi="Times New Roman" w:cs="Times New Roman"/>
-          <w:sz w:val="24"/>
-          <w:szCs w:val="24"/>
-        </w:rPr>
-        <w:t>ALiVE</w:t>
-      </w:r>
-      <w:proofErr w:type="spellEnd"/>
-      <w:r>
-        <w:rPr>
-          <w:rFonts w:ascii="Times New Roman" w:hAnsi="Times New Roman" w:cs="Times New Roman"/>
-          <w:sz w:val="24"/>
-          <w:szCs w:val="24"/>
-        </w:rPr>
-        <w:t xml:space="preserve"> (Active Learning View Recommendation for Visual Data Exploration)</w:t>
+        <w:t xml:space="preserve"> called ALiVE (Active Learning View Recommendation for Visual Data Exploration)</w:t>
       </w:r>
       <w:r>
         <w:rPr>
@@ -18745,25 +17904,7 @@
           <w:sz w:val="24"/>
           <w:szCs w:val="24"/>
         </w:rPr>
-        <w:t xml:space="preserve">We will design </w:t>
-      </w:r>
-      <w:proofErr w:type="spellStart"/>
-      <w:r>
-        <w:rPr>
-          <w:rFonts w:ascii="Times New Roman" w:hAnsi="Times New Roman" w:cs="Times New Roman"/>
-          <w:sz w:val="24"/>
-          <w:szCs w:val="24"/>
-        </w:rPr>
-        <w:t>ALiVE</w:t>
-      </w:r>
-      <w:proofErr w:type="spellEnd"/>
-      <w:r>
-        <w:rPr>
-          <w:rFonts w:ascii="Times New Roman" w:hAnsi="Times New Roman" w:cs="Times New Roman"/>
-          <w:sz w:val="24"/>
-          <w:szCs w:val="24"/>
-        </w:rPr>
-        <w:t xml:space="preserve"> </w:t>
+        <w:t xml:space="preserve">We will design ALiVE </w:t>
       </w:r>
       <w:r>
         <w:rPr>
@@ -18826,8 +17967,8 @@
           <w:lang w:val="en-AU"/>
         </w:rPr>
       </w:pPr>
-      <w:bookmarkStart w:id="32" w:name="_Toc519711974"/>
-      <w:bookmarkStart w:id="33" w:name="_Toc520212746"/>
+      <w:bookmarkStart w:id="31" w:name="_Toc519711974"/>
+      <w:bookmarkStart w:id="32" w:name="_Toc520212746"/>
       <w:r>
         <w:rPr>
           <w:lang w:val="en-AU"/>
@@ -18835,8 +17976,8 @@
         <w:lastRenderedPageBreak/>
         <w:t>Timeline</w:t>
       </w:r>
+      <w:bookmarkEnd w:id="31"/>
       <w:bookmarkEnd w:id="32"/>
-      <w:bookmarkEnd w:id="33"/>
     </w:p>
     <w:p>
       <w:pPr>
@@ -18861,7 +18002,27 @@
           <w:szCs w:val="24"/>
           <w:lang w:val="en-AU"/>
         </w:rPr>
-        <w:t xml:space="preserve">During the past one year, one paper has been published. In the next about three years, further research will be </w:t>
+        <w:t xml:space="preserve">During the past one year, one paper has been </w:t>
+      </w:r>
+      <w:r>
+        <w:rPr>
+          <w:rFonts w:ascii="Times New Roman" w:hAnsi="Times New Roman" w:cs="Times New Roman"/>
+          <w:sz w:val="24"/>
+          <w:szCs w:val="24"/>
+          <w:lang w:val="en-AU"/>
+        </w:rPr>
+        <w:t>accepted to CIKM 2018 conference</w:t>
+      </w:r>
+      <w:bookmarkStart w:id="33" w:name="_GoBack"/>
+      <w:bookmarkEnd w:id="33"/>
+      <w:r>
+        <w:rPr>
+          <w:rFonts w:ascii="Times New Roman" w:hAnsi="Times New Roman" w:cs="Times New Roman"/>
+          <w:sz w:val="24"/>
+          <w:szCs w:val="24"/>
+          <w:lang w:val="en-AU"/>
+        </w:rPr>
+        <w:t xml:space="preserve">. In the next about three years, further research will be </w:t>
       </w:r>
       <w:r>
         <w:rPr>
@@ -28061,7 +27222,27 @@
           <w:szCs w:val="24"/>
           <w:lang w:val="en-AU"/>
         </w:rPr>
-        <w:t xml:space="preserve">During almost one year of PhD study, one paper has been submitted. </w:t>
+        <w:t xml:space="preserve">During almost one year of PhD study, one paper has been </w:t>
+      </w:r>
+      <w:r>
+        <w:rPr>
+          <w:rFonts w:ascii="Times Roman" w:eastAsiaTheme="minorEastAsia" w:hAnsi="Times Roman" w:cs="Times Roman"/>
+          <w:color w:val="000000"/>
+          <w:sz w:val="24"/>
+          <w:szCs w:val="24"/>
+          <w:lang w:val="en-AU"/>
+        </w:rPr>
+        <w:t>accepted to CIKM 2018</w:t>
+      </w:r>
+      <w:r>
+        <w:rPr>
+          <w:rFonts w:ascii="Times Roman" w:eastAsiaTheme="minorEastAsia" w:hAnsi="Times Roman" w:cs="Times Roman"/>
+          <w:color w:val="000000"/>
+          <w:sz w:val="24"/>
+          <w:szCs w:val="24"/>
+          <w:lang w:val="en-AU"/>
+        </w:rPr>
+        <w:t xml:space="preserve">. </w:t>
       </w:r>
     </w:p>
     <w:p>
@@ -28097,7 +27278,6 @@
         </w:rPr>
         <w:t xml:space="preserve">Title: </w:t>
       </w:r>
-      <w:proofErr w:type="spellStart"/>
       <w:r>
         <w:rPr>
           <w:rFonts w:ascii="Times Roman" w:eastAsiaTheme="minorEastAsia" w:hAnsi="Times Roman" w:cs="Times Roman"/>
@@ -28107,19 +27287,7 @@
           <w:szCs w:val="24"/>
           <w:lang w:val="en-AU"/>
         </w:rPr>
-        <w:t>DiVE</w:t>
-      </w:r>
-      <w:proofErr w:type="spellEnd"/>
-      <w:r>
-        <w:rPr>
-          <w:rFonts w:ascii="Times Roman" w:eastAsiaTheme="minorEastAsia" w:hAnsi="Times Roman" w:cs="Times Roman"/>
-          <w:i/>
-          <w:color w:val="000000"/>
-          <w:sz w:val="24"/>
-          <w:szCs w:val="24"/>
-          <w:lang w:val="en-AU"/>
-        </w:rPr>
-        <w:t>:</w:t>
+        <w:t>DiVE:</w:t>
       </w:r>
       <w:r>
         <w:rPr>
@@ -28205,7 +27373,27 @@
           <w:szCs w:val="24"/>
           <w:lang w:val="en-AU"/>
         </w:rPr>
-        <w:t>Acceptance Notification: August 6</w:t>
+        <w:t>Conference date</w:t>
+      </w:r>
+      <w:r>
+        <w:rPr>
+          <w:rFonts w:ascii="Times Roman" w:eastAsiaTheme="minorEastAsia" w:hAnsi="Times Roman" w:cs="Times Roman"/>
+          <w:color w:val="000000"/>
+          <w:sz w:val="24"/>
+          <w:szCs w:val="24"/>
+          <w:lang w:val="en-AU"/>
+        </w:rPr>
+        <w:t xml:space="preserve">: </w:t>
+      </w:r>
+      <w:r>
+        <w:rPr>
+          <w:rFonts w:ascii="Times Roman" w:eastAsiaTheme="minorEastAsia" w:hAnsi="Times Roman" w:cs="Times Roman"/>
+          <w:color w:val="000000"/>
+          <w:sz w:val="24"/>
+          <w:szCs w:val="24"/>
+          <w:lang w:val="en-AU"/>
+        </w:rPr>
+        <w:t>October 23</w:t>
       </w:r>
       <w:r>
         <w:rPr>
@@ -28216,7 +27404,7 @@
           <w:vertAlign w:val="superscript"/>
           <w:lang w:val="en-AU"/>
         </w:rPr>
-        <w:t>th</w:t>
+        <w:t>rd</w:t>
       </w:r>
       <w:r>
         <w:rPr>
@@ -28359,7 +27547,7 @@
           <w:rPr>
             <w:noProof/>
           </w:rPr>
-          <w:t>i</w:t>
+          <w:t>ii</w:t>
         </w:r>
         <w:r>
           <w:rPr>
@@ -28412,7 +27600,7 @@
           <w:rPr>
             <w:noProof/>
           </w:rPr>
-          <w:t>12</w:t>
+          <w:t>10</w:t>
         </w:r>
         <w:r>
           <w:rPr>
@@ -31845,7 +31033,7 @@
 </file>
 
 <file path=customXml/itemProps1.xml><?xml version="1.0" encoding="utf-8"?>
-<ds:datastoreItem xmlns:ds="http://schemas.openxmlformats.org/officeDocument/2006/customXml" ds:itemID="{C0F1C4D3-7FCE-40DB-9D04-AF22379E818E}">
+<ds:datastoreItem xmlns:ds="http://schemas.openxmlformats.org/officeDocument/2006/customXml" ds:itemID="{507A30B0-1119-4619-BC15-419544E7555A}">
   <ds:schemaRefs>
     <ds:schemaRef ds:uri="http://schemas.openxmlformats.org/officeDocument/2006/bibliography"/>
   </ds:schemaRefs>

</xml_diff>